<commit_message>
etapa 1 done v2
</commit_message>
<xml_diff>
--- a/01Relatorios/Etapa1.docx
+++ b/01Relatorios/Etapa1.docx
@@ -347,7 +347,7 @@
                 <w:color w:val="97999B"/>
                 <w:sz w:val="28"/>
               </w:rPr>
-              <w:t>ráticas Integradas</w:t>
+              <w:t xml:space="preserve">ráticas </w:t>
             </w:r>
             <w:r>
               <w:rPr>
@@ -355,16 +355,15 @@
                 <w:color w:val="97999B"/>
                 <w:sz w:val="28"/>
               </w:rPr>
-              <w:t xml:space="preserve"> </w:t>
+              <w:t>Integradas</w:t>
             </w:r>
             <w:r>
               <w:rPr>
                 <w:rFonts w:ascii="NewsGotT" w:hAnsi="NewsGotT"/>
                 <w:color w:val="97999B"/>
                 <w:sz w:val="28"/>
-                <w:highlight w:val="green"/>
-              </w:rPr>
-              <w:t>II</w:t>
+              </w:rPr>
+              <w:t xml:space="preserve"> II</w:t>
             </w:r>
           </w:p>
           <w:p>
@@ -2452,7 +2451,107 @@
         <w:t>)</w:t>
       </w:r>
       <w:r>
-        <w:t xml:space="preserve"> do curso Mestrado Integrado em Engenharia Eletrónica Industrial e Computadores, a implementação de uma ideia com o objetivo de impactar positivamente a vida das pessoas infetadas pela doença, bem como dos que as rodeiam.</w:t>
+        <w:t xml:space="preserve"> do curso Mestrado Integrado em Engenharia Eletrónica Industrial e Computadores, a implementação de uma ideia com o objetivo </w:t>
+      </w:r>
+      <w:r>
+        <w:t xml:space="preserve">de diminuir os contactos interpessoais que possam surgir no momento da entrega de bens a pessoas hospitalizadas. </w:t>
+      </w:r>
+      <w:r>
+        <w:t xml:space="preserve">Esta situação pandémica </w:t>
+      </w:r>
+      <w:r>
+        <w:rPr>
+          <w:lang w:val="pt"/>
+        </w:rPr>
+        <w:t xml:space="preserve">é uma oportunidade para </w:t>
+      </w:r>
+      <w:r>
+        <w:rPr>
+          <w:lang w:val="pt"/>
+        </w:rPr>
+        <w:t>acelerar</w:t>
+      </w:r>
+      <w:r>
+        <w:rPr>
+          <w:lang w:val="pt"/>
+        </w:rPr>
+        <w:t xml:space="preserve"> a transformação </w:t>
+      </w:r>
+      <w:r>
+        <w:rPr>
+          <w:lang w:val="pt"/>
+        </w:rPr>
+        <w:t xml:space="preserve">da área </w:t>
+      </w:r>
+      <w:r>
+        <w:rPr>
+          <w:lang w:val="pt"/>
+        </w:rPr>
+        <w:t>saúde.</w:t>
+      </w:r>
+    </w:p>
+    <w:p>
+      <w:pPr>
+        <w:pStyle w:val="PhDCorpo"/>
+      </w:pPr>
+      <w:r>
+        <w:tab/>
+      </w:r>
+      <w:r>
+        <w:t xml:space="preserve">Tendo em consideração que </w:t>
+      </w:r>
+      <w:r>
+        <w:t xml:space="preserve">os hospitais tiveram um aumento considerável do número </w:t>
+      </w:r>
+      <w:r>
+        <w:t>de internamentos</w:t>
+      </w:r>
+      <w:r>
+        <w:t xml:space="preserve"> </w:t>
+      </w:r>
+      <w:sdt>
+        <w:sdtPr>
+          <w:id w:val="1053199558"/>
+          <w:citation/>
+        </w:sdtPr>
+        <w:sdtContent>
+          <w:r>
+            <w:fldChar w:fldCharType="begin"/>
+          </w:r>
+          <w:r>
+            <w:instrText xml:space="preserve"> CITATION SIC20 \l 2070 </w:instrText>
+          </w:r>
+          <w:r>
+            <w:fldChar w:fldCharType="separate"/>
+          </w:r>
+          <w:r>
+            <w:rPr>
+              <w:noProof/>
+            </w:rPr>
+            <w:t>[2]</w:t>
+          </w:r>
+          <w:r>
+            <w:fldChar w:fldCharType="end"/>
+          </w:r>
+        </w:sdtContent>
+      </w:sdt>
+      <w:r>
+        <w:t xml:space="preserve">, </w:t>
+      </w:r>
+      <w:r>
+        <w:t>pretend</w:t>
+      </w:r>
+      <w:r>
+        <w:t>e</w:t>
+      </w:r>
+      <w:r>
+        <w:t xml:space="preserve"> desenvolver</w:t>
+      </w:r>
+      <w:r>
+        <w:t>-se</w:t>
+      </w:r>
+      <w:r>
+        <w:t xml:space="preserve"> um produto que permita a entrega e recolha de bens essenciais de forma segura. De forma a facilitar a sua desinfeção e o seu manuseamento, o robô deverá ter superfícies lisas e uma interface simples. </w:t>
       </w:r>
     </w:p>
     <w:p>
@@ -2488,7 +2587,7 @@
             <w:rPr>
               <w:noProof/>
             </w:rPr>
-            <w:t>[2]</w:t>
+            <w:t>[3]</w:t>
           </w:r>
           <w:r>
             <w:fldChar w:fldCharType="end"/>
@@ -2528,7 +2627,7 @@
             <w:rPr>
               <w:noProof/>
             </w:rPr>
-            <w:t>[3]</w:t>
+            <w:t>[4]</w:t>
           </w:r>
           <w:r>
             <w:fldChar w:fldCharType="end"/>
@@ -2558,7 +2657,13 @@
             <w:rPr>
               <w:noProof/>
             </w:rPr>
-            <w:t xml:space="preserve"> [4]</w:t>
+            <w:t xml:space="preserve"> </w:t>
+          </w:r>
+          <w:r>
+            <w:rPr>
+              <w:noProof/>
+            </w:rPr>
+            <w:t>[5]</w:t>
           </w:r>
           <w:r>
             <w:fldChar w:fldCharType="end"/>
@@ -2627,7 +2732,7 @@
         <w:t>hospitalar</w:t>
       </w:r>
       <w:r>
-        <w:t xml:space="preserve">, bem como num ambiente doméstico, de modo a diminuir os contactos interpessoais, fazendo chegar bens essenciais a pessoas em isolamento. </w:t>
+        <w:t xml:space="preserve">. </w:t>
       </w:r>
       <w:r>
         <w:t xml:space="preserve">Na China </w:t>
@@ -2686,7 +2791,7 @@
             <w:rPr>
               <w:noProof/>
             </w:rPr>
-            <w:t>[5]</w:t>
+            <w:t>[6]</w:t>
           </w:r>
           <w:r>
             <w:fldChar w:fldCharType="end"/>
@@ -2703,31 +2808,16 @@
       </w:pPr>
       <w:r>
         <w:tab/>
-        <w:t>Tendo em consideração que uma pessoa em isolamento deve evitar o contacto com o mundo exterior, pretende</w:t>
+        <w:t xml:space="preserve">A </w:t>
+      </w:r>
+      <w:r>
+        <w:t>versatilidade do sistema permitirá que</w:t>
       </w:r>
       <w:r>
         <w:t xml:space="preserve"> </w:t>
       </w:r>
       <w:r>
-        <w:t>desenvolver</w:t>
-      </w:r>
-      <w:r>
-        <w:t>-se</w:t>
-      </w:r>
-      <w:r>
-        <w:t xml:space="preserve"> um produto que permita a entrega e recolha de bens essenciais de forma segura. De forma a facilitar a sua desinfeção e o seu manuseamento, o robô deverá ter superfícies lisas e uma interface simples. </w:t>
-      </w:r>
-    </w:p>
-    <w:p>
-      <w:pPr>
-        <w:pStyle w:val="PhDCorpo"/>
-      </w:pPr>
-      <w:r>
-        <w:tab/>
-        <w:t xml:space="preserve">A </w:t>
-      </w:r>
-      <w:r>
-        <w:t xml:space="preserve">versatilidade do sistema permitirá que, mesmo após o contexto pandémico, o </w:t>
+        <w:t xml:space="preserve">o </w:t>
       </w:r>
       <w:r>
         <w:t>D</w:t>
@@ -2742,28 +2832,37 @@
         <w:t>possa auxiliar</w:t>
       </w:r>
       <w:r>
-        <w:t>,</w:t>
-      </w:r>
-      <w:r>
         <w:t xml:space="preserve"> </w:t>
       </w:r>
       <w:r>
-        <w:t xml:space="preserve">por exemplo, </w:t>
-      </w:r>
-      <w:r>
-        <w:t xml:space="preserve">na distribuição de medicamentos ou outros bens essenciais em contexto hospitalar. O </w:t>
-      </w:r>
-      <w:r>
-        <w:t>DWR</w:t>
-      </w:r>
-      <w:r>
-        <w:t xml:space="preserve"> pode </w:t>
-      </w:r>
-      <w:r>
-        <w:t xml:space="preserve">igualmente </w:t>
-      </w:r>
-      <w:r>
-        <w:t>funcionar fora deste contexto, dependendo das funcionalidades requeridas.</w:t>
+        <w:t xml:space="preserve">na </w:t>
+      </w:r>
+      <w:r>
+        <w:t>distribuição de</w:t>
+      </w:r>
+      <w:r>
+        <w:t xml:space="preserve"> </w:t>
+      </w:r>
+      <w:r>
+        <w:t xml:space="preserve">bens noutros contextos </w:t>
+      </w:r>
+      <w:r>
+        <w:t>dependendo das funcionalidades requeridas</w:t>
+      </w:r>
+      <w:r>
+        <w:t>, como,</w:t>
+      </w:r>
+      <w:r>
+        <w:t xml:space="preserve"> </w:t>
+      </w:r>
+      <w:r>
+        <w:t>por exemplo</w:t>
+      </w:r>
+      <w:r>
+        <w:t>, na indústria hoteleira ou em ambiente doméstico</w:t>
+      </w:r>
+      <w:r>
+        <w:t>.</w:t>
       </w:r>
     </w:p>
     <w:p>
@@ -2816,7 +2915,10 @@
         <w:t>.</w:t>
       </w:r>
       <w:r>
-        <w:t xml:space="preserve"> O funcionário responsável deverá fazer um pedido por cada quarto, para levar alimentos ou medicamentos ao paciente. </w:t>
+        <w:t xml:space="preserve"> O funcionário responsável deverá fazer um pedido por cada quarto</w:t>
+      </w:r>
+      <w:r>
+        <w:t xml:space="preserve">. </w:t>
       </w:r>
       <w:r>
         <w:t xml:space="preserve">Deverá </w:t>
@@ -2843,7 +2945,16 @@
         <w:t xml:space="preserve">, </w:t>
       </w:r>
       <w:r>
-        <w:t>e, após submeter todos os pedidos</w:t>
+        <w:t>alimentos ou medicamentos</w:t>
+      </w:r>
+      <w:r>
+        <w:t>,</w:t>
+      </w:r>
+      <w:r>
+        <w:t xml:space="preserve"> </w:t>
+      </w:r>
+      <w:r>
+        <w:t>e após submeter todos os pedidos</w:t>
       </w:r>
       <w:r>
         <w:t>,</w:t>
@@ -3005,7 +3116,25 @@
         <w:t xml:space="preserve"> sistema a ser implementado será constituído por dois subsistemas: o robô </w:t>
       </w:r>
       <w:r>
-        <w:t xml:space="preserve">DWR e a unidade de controlo. Apesar de neste projeto ser usado apenas um robô, a unidade de controlo poderá controlar vários. </w:t>
+        <w:t>DWR e a unidade de controlo. Apesar de neste projeto ser usado apenas um robô, a unidade</w:t>
+      </w:r>
+      <w:r>
+        <w:t xml:space="preserve"> </w:t>
+      </w:r>
+      <w:r>
+        <w:t>de controlo</w:t>
+      </w:r>
+      <w:r>
+        <w:t xml:space="preserve"> </w:t>
+      </w:r>
+      <w:r>
+        <w:t>poderá</w:t>
+      </w:r>
+      <w:r>
+        <w:t>, eventualmente,</w:t>
+      </w:r>
+      <w:r>
+        <w:t xml:space="preserve"> controlar vários. </w:t>
       </w:r>
     </w:p>
     <w:p>
@@ -3093,7 +3222,7 @@
             <w:rPr>
               <w:noProof/>
             </w:rPr>
-            <w:t>[6]</w:t>
+            <w:t>[7]</w:t>
           </w:r>
           <w:r>
             <w:fldChar w:fldCharType="end"/>
@@ -3165,92 +3294,71 @@
         <w:t xml:space="preserve"> no percurso</w:t>
       </w:r>
       <w:r>
-        <w:t xml:space="preserve"> deverá ter um identificador único</w:t>
-      </w:r>
-      <w:r>
-        <w:rPr>
-          <w:strike/>
-        </w:rPr>
-        <w:t>, de forma que</w:t>
+        <w:t xml:space="preserve"> deverá ter um identificador </w:t>
+      </w:r>
+      <w:r>
+        <w:t>único</w:t>
       </w:r>
       <w:r>
         <w:t xml:space="preserve"> </w:t>
       </w:r>
       <w:r>
-        <w:rPr>
-          <w:highlight w:val="green"/>
-        </w:rPr>
-        <w:t>e</w:t>
+        <w:t xml:space="preserve">e </w:t>
+      </w:r>
+      <w:r>
+        <w:t>o</w:t>
+      </w:r>
+      <w:r>
+        <w:t xml:space="preserve"> DWR </w:t>
+      </w:r>
+      <w:r>
+        <w:t xml:space="preserve">deve ser </w:t>
+      </w:r>
+      <w:r>
+        <w:t>capaz</w:t>
+      </w:r>
+      <w:r>
+        <w:t xml:space="preserve"> de</w:t>
       </w:r>
       <w:r>
         <w:t xml:space="preserve"> </w:t>
       </w:r>
       <w:r>
-        <w:t>o</w:t>
-      </w:r>
-      <w:r>
-        <w:t xml:space="preserve"> DWR </w:t>
-      </w:r>
-      <w:r>
-        <w:rPr>
-          <w:strike/>
-        </w:rPr>
-        <w:t>seja</w:t>
+        <w:t xml:space="preserve">os </w:t>
+      </w:r>
+      <w:r>
+        <w:t xml:space="preserve">detetar </w:t>
+      </w:r>
+      <w:r>
+        <w:t>para</w:t>
       </w:r>
       <w:r>
         <w:t xml:space="preserve"> </w:t>
       </w:r>
       <w:r>
-        <w:rPr>
-          <w:highlight w:val="green"/>
-        </w:rPr>
-        <w:t>deve ser</w:t>
+        <w:t>que possa</w:t>
+      </w:r>
+      <w:r>
+        <w:t xml:space="preserve"> ser </w:t>
+      </w:r>
+      <w:r>
+        <w:t xml:space="preserve">corretamente </w:t>
+      </w:r>
+      <w:r>
+        <w:t>orientado</w:t>
       </w:r>
       <w:r>
         <w:t xml:space="preserve"> </w:t>
       </w:r>
       <w:r>
-        <w:t>capaz de</w:t>
-      </w:r>
-      <w:r>
-        <w:t xml:space="preserve"> </w:t>
-      </w:r>
-      <w:r>
-        <w:t xml:space="preserve">os </w:t>
-      </w:r>
-      <w:r>
-        <w:t xml:space="preserve">detetar </w:t>
-      </w:r>
-      <w:r>
-        <w:t>para</w:t>
-      </w:r>
-      <w:r>
-        <w:t xml:space="preserve"> </w:t>
-      </w:r>
-      <w:r>
-        <w:t>que possa</w:t>
-      </w:r>
-      <w:r>
-        <w:t xml:space="preserve"> ser </w:t>
-      </w:r>
-      <w:r>
-        <w:t xml:space="preserve">corretamente </w:t>
-      </w:r>
-      <w:r>
-        <w:t>orientado</w:t>
-      </w:r>
-      <w:r>
-        <w:t xml:space="preserve"> </w:t>
-      </w:r>
-      <w:r>
         <w:t>pela unidade de controlo</w:t>
       </w:r>
       <w:r>
-        <w:t xml:space="preserve">. À entrada </w:t>
+        <w:t xml:space="preserve">. À entrada de cada quarto, </w:t>
       </w:r>
       <w:r>
         <w:lastRenderedPageBreak/>
-        <w:t xml:space="preserve">de cada quarto, deverá existir uma marca de paragem sobre a linha de percurso, como, por exemplo, uma linha perpendicular. O robô deverá detetar essas marcas e </w:t>
+        <w:t xml:space="preserve">deverá existir uma marca de paragem sobre a linha de percurso, como, por exemplo, uma linha perpendicular. O robô deverá detetar essas marcas e </w:t>
       </w:r>
       <w:r>
         <w:t>parar apenas nas marcas dos quartos indicados pela unidade de controlo. Após recolher os bens a si destinados, o paciente poderá acionar o robô de forma a que este reinicie o seguimento da linha. Assim que não existam mais pedidos pendentes, o DWR retornará à base.</w:t>
@@ -3304,19 +3412,19 @@
         <w:t>alertar</w:t>
       </w:r>
       <w:r>
-        <w:t xml:space="preserve"> as pessoas ao seu redor e, além disso, uma notificação para a aplicação</w:t>
-      </w:r>
-      <w:r>
-        <w:t xml:space="preserve"> </w:t>
-      </w:r>
-      <w:r>
-        <w:rPr>
-          <w:highlight w:val="green"/>
-        </w:rPr>
-        <w:t>de interface</w:t>
-      </w:r>
-      <w:r>
-        <w:t xml:space="preserve">, alertando um </w:t>
+        <w:t xml:space="preserve"> as pessoas ao seu redor e, além disso, uma notificação para a </w:t>
+      </w:r>
+      <w:r>
+        <w:t>aplicação</w:t>
+      </w:r>
+      <w:r>
+        <w:t xml:space="preserve"> de interface</w:t>
+      </w:r>
+      <w:r>
+        <w:t>, alertando</w:t>
+      </w:r>
+      <w:r>
+        <w:t xml:space="preserve"> um </w:t>
       </w:r>
       <w:r>
         <w:t xml:space="preserve">funcionário responsável do sucedido. </w:t>
@@ -3431,7 +3539,7 @@
             <w:rPr>
               <w:noProof/>
             </w:rPr>
-            <w:t>[7]</w:t>
+            <w:t>[8]</w:t>
           </w:r>
           <w:r>
             <w:fldChar w:fldCharType="end"/>
@@ -3461,7 +3569,7 @@
             <w:rPr>
               <w:noProof/>
             </w:rPr>
-            <w:t>[8]</w:t>
+            <w:t>[9]</w:t>
           </w:r>
           <w:r>
             <w:fldChar w:fldCharType="end"/>
@@ -3469,10 +3577,19 @@
         </w:sdtContent>
       </w:sdt>
       <w:r>
+        <w:t>,</w:t>
+      </w:r>
+      <w:r>
         <w:t xml:space="preserve"> </w:t>
       </w:r>
       <w:r>
-        <w:t>para configurar os seus periféricos e Keil</w:t>
+        <w:t>para configurar os seus periféricos</w:t>
+      </w:r>
+      <w:r>
+        <w:t>,</w:t>
+      </w:r>
+      <w:r>
+        <w:t xml:space="preserve"> e Keil</w:t>
       </w:r>
       <w:r>
         <w:t xml:space="preserve"> uVision5 </w:t>
@@ -3497,7 +3614,7 @@
             <w:rPr>
               <w:noProof/>
             </w:rPr>
-            <w:t>[9]</w:t>
+            <w:t>[10]</w:t>
           </w:r>
           <w:r>
             <w:fldChar w:fldCharType="end"/>
@@ -3505,6 +3622,9 @@
         </w:sdtContent>
       </w:sdt>
       <w:r>
+        <w:t>,</w:t>
+      </w:r>
+      <w:r>
         <w:t xml:space="preserve"> como IDE.</w:t>
       </w:r>
     </w:p>
@@ -3526,13 +3646,34 @@
       </w:r>
       <w:proofErr w:type="spellEnd"/>
       <w:r>
-        <w:t xml:space="preserve"> de sensores analógicos</w:t>
-      </w:r>
-      <w:r>
-        <w:t xml:space="preserve"> de reflexão</w:t>
-      </w:r>
-      <w:r>
-        <w:t xml:space="preserve">, com oito saídas. Cada saída varia entre </w:t>
+        <w:t xml:space="preserve"> de </w:t>
+      </w:r>
+      <w:r>
+        <w:t xml:space="preserve">oito </w:t>
+      </w:r>
+      <w:r>
+        <w:t xml:space="preserve">sensores </w:t>
+      </w:r>
+      <w:r>
+        <w:t>de reflexão</w:t>
+      </w:r>
+      <w:r>
+        <w:t xml:space="preserve"> com saídas</w:t>
+      </w:r>
+      <w:r>
+        <w:t xml:space="preserve"> </w:t>
+      </w:r>
+      <w:r>
+        <w:t>analógic</w:t>
+      </w:r>
+      <w:r>
+        <w:t>a</w:t>
+      </w:r>
+      <w:r>
+        <w:t>s</w:t>
+      </w:r>
+      <w:r>
+        <w:t xml:space="preserve">. Cada saída varia entre </w:t>
       </w:r>
       <w:r>
         <w:t xml:space="preserve">0 V e 3,3 V, sendo proporcional à cor refletida pela superfície, apresentando uma tensão mais elevada quando a superfície for mais escura. </w:t>
@@ -3581,7 +3722,7 @@
             <w:rPr>
               <w:noProof/>
             </w:rPr>
-            <w:t>[10]</w:t>
+            <w:t>[11]</w:t>
           </w:r>
           <w:r>
             <w:fldChar w:fldCharType="end"/>
@@ -3661,12 +3802,12 @@
         <w:t xml:space="preserve">A comunicação entre o robô e a unidade de controlo </w:t>
       </w:r>
       <w:r>
-        <w:t>será implementad</w:t>
-      </w:r>
-      <w:r>
-        <w:rPr>
-          <w:highlight w:val="green"/>
-        </w:rPr>
+        <w:t>será implementa</w:t>
+      </w:r>
+      <w:r>
+        <w:t>d</w:t>
+      </w:r>
+      <w:r>
         <w:t>a</w:t>
       </w:r>
       <w:r>
@@ -3995,26 +4136,37 @@
         <w:fldChar w:fldCharType="begin"/>
       </w:r>
       <w:r>
-        <w:instrText xml:space="preserve"> REF _Ref66886046 \h </w:instrText>
-      </w:r>
-      <w:r>
-        <w:instrText xml:space="preserve"> \* MERGEFORMAT </w:instrText>
+        <w:instrText xml:space="preserve"> REF _Ref67576414 \h </w:instrText>
       </w:r>
       <w:r>
         <w:fldChar w:fldCharType="separate"/>
       </w:r>
       <w:r>
-        <w:rPr>
-          <w:b/>
-          <w:bCs/>
-        </w:rPr>
-        <w:t>Erro! A origem da referência não foi encontrada.</w:t>
+        <w:t xml:space="preserve">Tabela </w:t>
+      </w:r>
+      <w:r>
+        <w:rPr>
+          <w:noProof/>
+        </w:rPr>
+        <w:t>1</w:t>
+      </w:r>
+      <w:r>
+        <w:t>.</w:t>
+      </w:r>
+      <w:r>
+        <w:rPr>
+          <w:noProof/>
+        </w:rPr>
+        <w:t>1</w:t>
       </w:r>
       <w:r>
         <w:fldChar w:fldCharType="end"/>
       </w:r>
       <w:r>
-        <w:t xml:space="preserve"> apresenta-se a proposta para o planeamento inicial do projeto a ser desenvolvido</w:t>
+        <w:t xml:space="preserve"> </w:t>
+      </w:r>
+      <w:r>
+        <w:t>apresenta-se a proposta para o planeamento inicial do projeto a ser desenvolvido</w:t>
       </w:r>
       <w:r>
         <w:t xml:space="preserve">, e na </w:t>
@@ -4045,60 +4197,31 @@
       <w:pPr>
         <w:pStyle w:val="PhDLegendaTabela"/>
       </w:pPr>
-    </w:p>
-    <w:p>
-      <w:pPr>
-        <w:pStyle w:val="PhDLegendaTabela"/>
-      </w:pPr>
       <w:bookmarkStart w:id="18" w:name="_Toc67573409"/>
+      <w:bookmarkStart w:id="19" w:name="_Ref67576414"/>
       <w:r>
         <w:t xml:space="preserve">Tabela </w:t>
       </w:r>
-      <w:r>
-        <w:fldChar w:fldCharType="begin"/>
-      </w:r>
-      <w:r>
-        <w:instrText xml:space="preserve"> STYLEREF 1 \s </w:instrText>
-      </w:r>
-      <w:r>
-        <w:fldChar w:fldCharType="separate"/>
-      </w:r>
-      <w:r>
-        <w:rPr>
-          <w:noProof/>
-        </w:rPr>
-        <w:t>1</w:t>
-      </w:r>
-      <w:r>
-        <w:rPr>
-          <w:noProof/>
-        </w:rPr>
-        <w:fldChar w:fldCharType="end"/>
-      </w:r>
+      <w:fldSimple w:instr=" STYLEREF 1 \s ">
+        <w:r>
+          <w:rPr>
+            <w:noProof/>
+          </w:rPr>
+          <w:t>1</w:t>
+        </w:r>
+      </w:fldSimple>
       <w:r>
         <w:t>.</w:t>
       </w:r>
-      <w:r>
-        <w:fldChar w:fldCharType="begin"/>
-      </w:r>
-      <w:r>
-        <w:instrText xml:space="preserve"> SEQ Tabela \* ARABIC \s 1 </w:instrText>
-      </w:r>
-      <w:r>
-        <w:fldChar w:fldCharType="separate"/>
-      </w:r>
-      <w:r>
-        <w:rPr>
-          <w:noProof/>
-        </w:rPr>
-        <w:t>1</w:t>
-      </w:r>
-      <w:r>
-        <w:rPr>
-          <w:noProof/>
-        </w:rPr>
-        <w:fldChar w:fldCharType="end"/>
-      </w:r>
+      <w:fldSimple w:instr=" SEQ Tabela \* ARABIC \s 1 ">
+        <w:r>
+          <w:rPr>
+            <w:noProof/>
+          </w:rPr>
+          <w:t>1</w:t>
+        </w:r>
+      </w:fldSimple>
+      <w:bookmarkEnd w:id="19"/>
       <w:r>
         <w:t xml:space="preserve"> - </w:t>
       </w:r>
@@ -6181,7 +6304,6 @@
               <w:jc w:val="left"/>
             </w:pPr>
             <w:r>
-              <w:lastRenderedPageBreak/>
               <w:t>Etapa 2.6: Documentação</w:t>
             </w:r>
           </w:p>
@@ -6266,6 +6388,7 @@
               <w:jc w:val="left"/>
             </w:pPr>
             <w:r>
+              <w:lastRenderedPageBreak/>
               <w:t>Etapa 2.7: Apresentação</w:t>
             </w:r>
           </w:p>
@@ -6417,32 +6540,58 @@
       <w:pPr>
         <w:pStyle w:val="PhDLegendaFiguras"/>
       </w:pPr>
-      <w:bookmarkStart w:id="19" w:name="_Ref66968490"/>
-      <w:bookmarkStart w:id="20" w:name="_Toc67519750"/>
-      <w:bookmarkStart w:id="21" w:name="_Toc67573348"/>
+      <w:bookmarkStart w:id="20" w:name="_Ref66968490"/>
+      <w:bookmarkStart w:id="21" w:name="_Toc67519750"/>
+      <w:bookmarkStart w:id="22" w:name="_Toc67573348"/>
       <w:r>
         <w:t xml:space="preserve">Figura </w:t>
       </w:r>
-      <w:fldSimple w:instr=" STYLEREF 1 \s ">
-        <w:r>
-          <w:rPr>
-            <w:noProof/>
-          </w:rPr>
-          <w:t>1</w:t>
-        </w:r>
-      </w:fldSimple>
+      <w:r>
+        <w:fldChar w:fldCharType="begin"/>
+      </w:r>
+      <w:r>
+        <w:instrText xml:space="preserve"> STYLEREF 1 \s </w:instrText>
+      </w:r>
+      <w:r>
+        <w:fldChar w:fldCharType="separate"/>
+      </w:r>
+      <w:r>
+        <w:rPr>
+          <w:noProof/>
+        </w:rPr>
+        <w:t>1</w:t>
+      </w:r>
+      <w:r>
+        <w:rPr>
+          <w:noProof/>
+        </w:rPr>
+        <w:fldChar w:fldCharType="end"/>
+      </w:r>
       <w:r>
         <w:t>.</w:t>
       </w:r>
-      <w:fldSimple w:instr=" SEQ Figura \* ARABIC \s 1 ">
-        <w:r>
-          <w:rPr>
-            <w:noProof/>
-          </w:rPr>
-          <w:t>1</w:t>
-        </w:r>
-      </w:fldSimple>
-      <w:bookmarkEnd w:id="19"/>
+      <w:r>
+        <w:fldChar w:fldCharType="begin"/>
+      </w:r>
+      <w:r>
+        <w:instrText xml:space="preserve"> SEQ Figura \* ARABIC \s 1 </w:instrText>
+      </w:r>
+      <w:r>
+        <w:fldChar w:fldCharType="separate"/>
+      </w:r>
+      <w:r>
+        <w:rPr>
+          <w:noProof/>
+        </w:rPr>
+        <w:t>1</w:t>
+      </w:r>
+      <w:r>
+        <w:rPr>
+          <w:noProof/>
+        </w:rPr>
+        <w:fldChar w:fldCharType="end"/>
+      </w:r>
+      <w:bookmarkEnd w:id="20"/>
       <w:r>
         <w:t xml:space="preserve"> - Diagrama de </w:t>
       </w:r>
@@ -6454,8 +6603,8 @@
       <w:r>
         <w:t xml:space="preserve"> do planeamento inicial.</w:t>
       </w:r>
-      <w:bookmarkEnd w:id="20"/>
       <w:bookmarkEnd w:id="21"/>
+      <w:bookmarkEnd w:id="22"/>
     </w:p>
     <w:p>
       <w:pPr>
@@ -6495,8 +6644,8 @@
           <w:rFonts w:ascii="NewsGotT" w:hAnsi="NewsGotT"/>
         </w:rPr>
       </w:pPr>
-      <w:bookmarkStart w:id="22" w:name="_Toc471579027"/>
-      <w:bookmarkStart w:id="23" w:name="_Toc67519727"/>
+      <w:bookmarkStart w:id="23" w:name="_Toc471579027"/>
+      <w:bookmarkStart w:id="24" w:name="_Toc67519727"/>
       <w:r>
         <w:rPr>
           <w:rFonts w:ascii="NewsGotT" w:hAnsi="NewsGotT"/>
@@ -6504,9 +6653,10 @@
         <w:lastRenderedPageBreak/>
         <w:t>Referências</w:t>
       </w:r>
-      <w:bookmarkEnd w:id="22"/>
       <w:bookmarkEnd w:id="23"/>
+      <w:bookmarkEnd w:id="24"/>
     </w:p>
+    <w:p/>
     <w:p>
       <w:pPr>
         <w:pStyle w:val="PhDCorpo"/>
@@ -6583,42 +6733,103 @@
           <w:lang w:eastAsia="pt-PT"/>
         </w:rPr>
         <w:tab/>
-        <w:t xml:space="preserve">“Conheça Jaci: o robô de </w:t>
-      </w:r>
-      <w:proofErr w:type="spellStart"/>
+        <w:t xml:space="preserve">SIC Notícias, “Coronavírus - Hospitais de Lisboa quase a esgotar capacidade,” 14 outubro 2020. </w:t>
+      </w:r>
+      <w:r>
+        <w:rPr>
+          <w:rFonts w:eastAsia="Times New Roman"/>
+          <w:color w:val="000000"/>
+          <w:lang w:val="en-GB" w:eastAsia="pt-PT"/>
+        </w:rPr>
+        <w:t xml:space="preserve">[Online]. Available: https://sicnoticias.pt/especiais/coronavirus/2020-10-14-Hospitais-de-Lisboa-quase-a-esgotar-capacidade. </w:t>
+      </w:r>
       <w:r>
         <w:rPr>
           <w:rFonts w:eastAsia="Times New Roman"/>
           <w:color w:val="000000"/>
           <w:lang w:eastAsia="pt-PT"/>
         </w:rPr>
-        <w:t>desinfecção</w:t>
-      </w:r>
-      <w:proofErr w:type="spellEnd"/>
+        <w:t>[Acedido em 24 março 2021].</w:t>
+      </w:r>
+    </w:p>
+    <w:p>
+      <w:pPr>
+        <w:pStyle w:val="PhDCorpo"/>
+        <w:spacing w:line="240" w:lineRule="auto"/>
+        <w:ind w:left="567" w:hanging="567"/>
+        <w:rPr>
+          <w:rFonts w:eastAsia="Times New Roman"/>
+          <w:color w:val="000000"/>
+          <w:lang w:val="en-GB" w:eastAsia="pt-PT"/>
+        </w:rPr>
+      </w:pPr>
       <w:r>
         <w:rPr>
           <w:rFonts w:eastAsia="Times New Roman"/>
           <w:color w:val="000000"/>
           <w:lang w:eastAsia="pt-PT"/>
         </w:rPr>
-        <w:t xml:space="preserve"> que auxilia no combate a Covid-19,” </w:t>
-      </w:r>
-      <w:proofErr w:type="spellStart"/>
+        <w:t>[</w:t>
+      </w:r>
       <w:r>
         <w:rPr>
           <w:rFonts w:eastAsia="Times New Roman"/>
           <w:color w:val="000000"/>
           <w:lang w:eastAsia="pt-PT"/>
         </w:rPr>
-        <w:t>Tecnopuc</w:t>
-      </w:r>
-      <w:proofErr w:type="spellEnd"/>
+        <w:t>3</w:t>
+      </w:r>
       <w:r>
         <w:rPr>
           <w:rFonts w:eastAsia="Times New Roman"/>
           <w:color w:val="000000"/>
           <w:lang w:eastAsia="pt-PT"/>
         </w:rPr>
+        <w:t xml:space="preserve">] </w:t>
+      </w:r>
+      <w:r>
+        <w:rPr>
+          <w:rFonts w:eastAsia="Times New Roman"/>
+          <w:color w:val="000000"/>
+          <w:lang w:eastAsia="pt-PT"/>
+        </w:rPr>
+        <w:tab/>
+        <w:t xml:space="preserve">“Conheça Jaci: o robô de </w:t>
+      </w:r>
+      <w:proofErr w:type="spellStart"/>
+      <w:r>
+        <w:rPr>
+          <w:rFonts w:eastAsia="Times New Roman"/>
+          <w:color w:val="000000"/>
+          <w:lang w:eastAsia="pt-PT"/>
+        </w:rPr>
+        <w:t>desinfecção</w:t>
+      </w:r>
+      <w:proofErr w:type="spellEnd"/>
+      <w:r>
+        <w:rPr>
+          <w:rFonts w:eastAsia="Times New Roman"/>
+          <w:color w:val="000000"/>
+          <w:lang w:eastAsia="pt-PT"/>
+        </w:rPr>
+        <w:t xml:space="preserve"> que auxilia no combate a Covid-19,” </w:t>
+      </w:r>
+      <w:proofErr w:type="spellStart"/>
+      <w:r>
+        <w:rPr>
+          <w:rFonts w:eastAsia="Times New Roman"/>
+          <w:color w:val="000000"/>
+          <w:lang w:eastAsia="pt-PT"/>
+        </w:rPr>
+        <w:t>Tecnopuc</w:t>
+      </w:r>
+      <w:proofErr w:type="spellEnd"/>
+      <w:r>
+        <w:rPr>
+          <w:rFonts w:eastAsia="Times New Roman"/>
+          <w:color w:val="000000"/>
+          <w:lang w:eastAsia="pt-PT"/>
+        </w:rPr>
         <w:t xml:space="preserve">, 29 abril 2020. </w:t>
       </w:r>
       <w:r>
@@ -6633,9 +6844,63 @@
         <w:rPr>
           <w:rFonts w:eastAsia="Times New Roman"/>
           <w:color w:val="000000"/>
-          <w:lang w:eastAsia="pt-PT"/>
-        </w:rPr>
-        <w:t>[Acedido em 8 fevereiro 2021].</w:t>
+          <w:lang w:val="en-GB" w:eastAsia="pt-PT"/>
+        </w:rPr>
+        <w:t>[</w:t>
+      </w:r>
+      <w:proofErr w:type="spellStart"/>
+      <w:r>
+        <w:rPr>
+          <w:rFonts w:eastAsia="Times New Roman"/>
+          <w:color w:val="000000"/>
+          <w:lang w:val="en-GB" w:eastAsia="pt-PT"/>
+        </w:rPr>
+        <w:t>Acedido</w:t>
+      </w:r>
+      <w:proofErr w:type="spellEnd"/>
+      <w:r>
+        <w:rPr>
+          <w:rFonts w:eastAsia="Times New Roman"/>
+          <w:color w:val="000000"/>
+          <w:lang w:val="en-GB" w:eastAsia="pt-PT"/>
+        </w:rPr>
+        <w:t xml:space="preserve"> </w:t>
+      </w:r>
+      <w:proofErr w:type="spellStart"/>
+      <w:r>
+        <w:rPr>
+          <w:rFonts w:eastAsia="Times New Roman"/>
+          <w:color w:val="000000"/>
+          <w:lang w:val="en-GB" w:eastAsia="pt-PT"/>
+        </w:rPr>
+        <w:t>em</w:t>
+      </w:r>
+      <w:proofErr w:type="spellEnd"/>
+      <w:r>
+        <w:rPr>
+          <w:rFonts w:eastAsia="Times New Roman"/>
+          <w:color w:val="000000"/>
+          <w:lang w:val="en-GB" w:eastAsia="pt-PT"/>
+        </w:rPr>
+        <w:t xml:space="preserve"> 8 </w:t>
+      </w:r>
+      <w:proofErr w:type="spellStart"/>
+      <w:r>
+        <w:rPr>
+          <w:rFonts w:eastAsia="Times New Roman"/>
+          <w:color w:val="000000"/>
+          <w:lang w:val="en-GB" w:eastAsia="pt-PT"/>
+        </w:rPr>
+        <w:t>fevereiro</w:t>
+      </w:r>
+      <w:proofErr w:type="spellEnd"/>
+      <w:r>
+        <w:rPr>
+          <w:rFonts w:eastAsia="Times New Roman"/>
+          <w:color w:val="000000"/>
+          <w:lang w:val="en-GB" w:eastAsia="pt-PT"/>
+        </w:rPr>
+        <w:t xml:space="preserve"> 2021].</w:t>
       </w:r>
     </w:p>
     <w:p>
@@ -6655,7 +6920,7 @@
           <w:color w:val="000000"/>
           <w:lang w:val="en-US" w:eastAsia="pt-PT"/>
         </w:rPr>
-        <w:t xml:space="preserve">[3] </w:t>
+        <w:t>[</w:t>
       </w:r>
       <w:r>
         <w:rPr>
@@ -6663,25 +6928,59 @@
           <w:color w:val="000000"/>
           <w:lang w:val="en-US" w:eastAsia="pt-PT"/>
         </w:rPr>
-        <w:tab/>
-        <w:t xml:space="preserve">E. L. Brand Talk, “Pandemic and the Smarter World: A Future of Robots?,” 5 </w:t>
-      </w:r>
-      <w:proofErr w:type="spellStart"/>
+        <w:t>4</w:t>
+      </w:r>
       <w:r>
         <w:rPr>
           <w:rFonts w:eastAsia="Times New Roman"/>
           <w:color w:val="000000"/>
           <w:lang w:val="en-US" w:eastAsia="pt-PT"/>
         </w:rPr>
-        <w:t>maio</w:t>
-      </w:r>
-      <w:proofErr w:type="spellEnd"/>
+        <w:t xml:space="preserve">] </w:t>
+      </w:r>
       <w:r>
         <w:rPr>
           <w:rFonts w:eastAsia="Times New Roman"/>
           <w:color w:val="000000"/>
           <w:lang w:val="en-US" w:eastAsia="pt-PT"/>
         </w:rPr>
+        <w:tab/>
+        <w:t xml:space="preserve">E. L. Brand Talk, “Pandemic and the Smarter World: A Future of </w:t>
+      </w:r>
+      <w:proofErr w:type="gramStart"/>
+      <w:r>
+        <w:rPr>
+          <w:rFonts w:eastAsia="Times New Roman"/>
+          <w:color w:val="000000"/>
+          <w:lang w:val="en-US" w:eastAsia="pt-PT"/>
+        </w:rPr>
+        <w:t>Robots?,</w:t>
+      </w:r>
+      <w:proofErr w:type="gramEnd"/>
+      <w:r>
+        <w:rPr>
+          <w:rFonts w:eastAsia="Times New Roman"/>
+          <w:color w:val="000000"/>
+          <w:lang w:val="en-US" w:eastAsia="pt-PT"/>
+        </w:rPr>
+        <w:t xml:space="preserve">” 5 </w:t>
+      </w:r>
+      <w:proofErr w:type="spellStart"/>
+      <w:r>
+        <w:rPr>
+          <w:rFonts w:eastAsia="Times New Roman"/>
+          <w:color w:val="000000"/>
+          <w:lang w:val="en-US" w:eastAsia="pt-PT"/>
+        </w:rPr>
+        <w:t>maio</w:t>
+      </w:r>
+      <w:proofErr w:type="spellEnd"/>
+      <w:r>
+        <w:rPr>
+          <w:rFonts w:eastAsia="Times New Roman"/>
+          <w:color w:val="000000"/>
+          <w:lang w:val="en-US" w:eastAsia="pt-PT"/>
+        </w:rPr>
         <w:t xml:space="preserve"> 2020. </w:t>
       </w:r>
       <w:r>
@@ -6708,7 +7007,7 @@
           <w:color w:val="000000"/>
           <w:lang w:val="en-GB" w:eastAsia="pt-PT"/>
         </w:rPr>
-        <w:t xml:space="preserve"> </w:t>
+        <w:t xml:space="preserve"> em 10 </w:t>
       </w:r>
       <w:proofErr w:type="spellStart"/>
       <w:r>
@@ -6717,7 +7016,7 @@
           <w:color w:val="000000"/>
           <w:lang w:val="en-GB" w:eastAsia="pt-PT"/>
         </w:rPr>
-        <w:t>em</w:t>
+        <w:t>fevereiro</w:t>
       </w:r>
       <w:proofErr w:type="spellEnd"/>
       <w:r>
@@ -6726,24 +7025,175 @@
           <w:color w:val="000000"/>
           <w:lang w:val="en-GB" w:eastAsia="pt-PT"/>
         </w:rPr>
-        <w:t xml:space="preserve"> 10 </w:t>
-      </w:r>
-      <w:proofErr w:type="spellStart"/>
-      <w:r>
+        <w:t xml:space="preserve"> 2021].</w:t>
+      </w:r>
+    </w:p>
+    <w:p>
+      <w:pPr>
+        <w:pStyle w:val="PhDCorpo"/>
+        <w:spacing w:line="240" w:lineRule="auto"/>
+        <w:ind w:left="567" w:hanging="567"/>
         <w:rPr>
           <w:rFonts w:eastAsia="Times New Roman"/>
           <w:color w:val="000000"/>
           <w:lang w:val="en-GB" w:eastAsia="pt-PT"/>
         </w:rPr>
-        <w:t>fevereiro</w:t>
+      </w:pPr>
+      <w:r>
+        <w:rPr>
+          <w:rFonts w:eastAsia="Times New Roman"/>
+          <w:color w:val="000000"/>
+          <w:lang w:val="en-US" w:eastAsia="pt-PT"/>
+        </w:rPr>
+        <w:t>[</w:t>
+      </w:r>
+      <w:r>
+        <w:rPr>
+          <w:rFonts w:eastAsia="Times New Roman"/>
+          <w:color w:val="000000"/>
+          <w:lang w:val="en-US" w:eastAsia="pt-PT"/>
+        </w:rPr>
+        <w:t>5</w:t>
+      </w:r>
+      <w:r>
+        <w:rPr>
+          <w:rFonts w:eastAsia="Times New Roman"/>
+          <w:color w:val="000000"/>
+          <w:lang w:val="en-US" w:eastAsia="pt-PT"/>
+        </w:rPr>
+        <w:t xml:space="preserve">] </w:t>
+      </w:r>
+      <w:r>
+        <w:rPr>
+          <w:rFonts w:eastAsia="Times New Roman"/>
+          <w:color w:val="000000"/>
+          <w:lang w:val="en-US" w:eastAsia="pt-PT"/>
+        </w:rPr>
+        <w:tab/>
+        <w:t xml:space="preserve">R. K. </w:t>
+      </w:r>
+      <w:proofErr w:type="spellStart"/>
+      <w:r>
+        <w:rPr>
+          <w:rFonts w:eastAsia="Times New Roman"/>
+          <w:color w:val="000000"/>
+          <w:lang w:val="en-US" w:eastAsia="pt-PT"/>
+        </w:rPr>
+        <w:t>Erico</w:t>
       </w:r>
       <w:proofErr w:type="spellEnd"/>
+      <w:r>
+        <w:rPr>
+          <w:rFonts w:eastAsia="Times New Roman"/>
+          <w:color w:val="000000"/>
+          <w:lang w:val="en-US" w:eastAsia="pt-PT"/>
+        </w:rPr>
+        <w:t xml:space="preserve"> </w:t>
+      </w:r>
+      <w:proofErr w:type="spellStart"/>
+      <w:r>
+        <w:rPr>
+          <w:rFonts w:eastAsia="Times New Roman"/>
+          <w:color w:val="000000"/>
+          <w:lang w:val="en-US" w:eastAsia="pt-PT"/>
+        </w:rPr>
+        <w:t>Guizzo</w:t>
+      </w:r>
+      <w:proofErr w:type="spellEnd"/>
+      <w:r>
+        <w:rPr>
+          <w:rFonts w:eastAsia="Times New Roman"/>
+          <w:color w:val="000000"/>
+          <w:lang w:val="en-US" w:eastAsia="pt-PT"/>
+        </w:rPr>
+        <w:t xml:space="preserve">, “How Robots Became Essential Workers in the COVID-19 Response,” IEEE SPECTRUM, 30 </w:t>
+      </w:r>
+      <w:proofErr w:type="spellStart"/>
+      <w:r>
+        <w:rPr>
+          <w:rFonts w:eastAsia="Times New Roman"/>
+          <w:color w:val="000000"/>
+          <w:lang w:val="en-US" w:eastAsia="pt-PT"/>
+        </w:rPr>
+        <w:t>setembro</w:t>
+      </w:r>
+      <w:proofErr w:type="spellEnd"/>
+      <w:r>
+        <w:rPr>
+          <w:rFonts w:eastAsia="Times New Roman"/>
+          <w:color w:val="000000"/>
+          <w:lang w:val="en-US" w:eastAsia="pt-PT"/>
+        </w:rPr>
+        <w:t xml:space="preserve"> 2020. </w:t>
+      </w:r>
       <w:r>
         <w:rPr>
           <w:rFonts w:eastAsia="Times New Roman"/>
           <w:color w:val="000000"/>
           <w:lang w:val="en-GB" w:eastAsia="pt-PT"/>
         </w:rPr>
+        <w:t xml:space="preserve">[Online]. Available: https://spectrum.ieee.org/robotics/medical-robots/how-robots-became-essential-workers-in-the-covid19-response. </w:t>
+      </w:r>
+      <w:r>
+        <w:rPr>
+          <w:rFonts w:eastAsia="Times New Roman"/>
+          <w:color w:val="000000"/>
+          <w:lang w:val="en-GB" w:eastAsia="pt-PT"/>
+        </w:rPr>
+        <w:t>[</w:t>
+      </w:r>
+      <w:proofErr w:type="spellStart"/>
+      <w:r>
+        <w:rPr>
+          <w:rFonts w:eastAsia="Times New Roman"/>
+          <w:color w:val="000000"/>
+          <w:lang w:val="en-GB" w:eastAsia="pt-PT"/>
+        </w:rPr>
+        <w:t>Acedido</w:t>
+      </w:r>
+      <w:proofErr w:type="spellEnd"/>
+      <w:r>
+        <w:rPr>
+          <w:rFonts w:eastAsia="Times New Roman"/>
+          <w:color w:val="000000"/>
+          <w:lang w:val="en-GB" w:eastAsia="pt-PT"/>
+        </w:rPr>
+        <w:t xml:space="preserve"> </w:t>
+      </w:r>
+      <w:proofErr w:type="spellStart"/>
+      <w:r>
+        <w:rPr>
+          <w:rFonts w:eastAsia="Times New Roman"/>
+          <w:color w:val="000000"/>
+          <w:lang w:val="en-GB" w:eastAsia="pt-PT"/>
+        </w:rPr>
+        <w:t>em</w:t>
+      </w:r>
+      <w:proofErr w:type="spellEnd"/>
+      <w:r>
+        <w:rPr>
+          <w:rFonts w:eastAsia="Times New Roman"/>
+          <w:color w:val="000000"/>
+          <w:lang w:val="en-GB" w:eastAsia="pt-PT"/>
+        </w:rPr>
+        <w:t xml:space="preserve"> 10 </w:t>
+      </w:r>
+      <w:proofErr w:type="spellStart"/>
+      <w:r>
+        <w:rPr>
+          <w:rFonts w:eastAsia="Times New Roman"/>
+          <w:color w:val="000000"/>
+          <w:lang w:val="en-GB" w:eastAsia="pt-PT"/>
+        </w:rPr>
+        <w:t>fevereiro</w:t>
+      </w:r>
+      <w:proofErr w:type="spellEnd"/>
+      <w:r>
+        <w:rPr>
+          <w:rFonts w:eastAsia="Times New Roman"/>
+          <w:color w:val="000000"/>
+          <w:lang w:val="en-GB" w:eastAsia="pt-PT"/>
+        </w:rPr>
         <w:t xml:space="preserve"> 2021].</w:t>
       </w:r>
     </w:p>
@@ -6764,7 +7214,7 @@
           <w:color w:val="000000"/>
           <w:lang w:val="en-US" w:eastAsia="pt-PT"/>
         </w:rPr>
-        <w:t xml:space="preserve">[4] </w:t>
+        <w:t>[</w:t>
       </w:r>
       <w:r>
         <w:rPr>
@@ -6772,26 +7222,24 @@
           <w:color w:val="000000"/>
           <w:lang w:val="en-US" w:eastAsia="pt-PT"/>
         </w:rPr>
-        <w:tab/>
-        <w:t xml:space="preserve">R. K. </w:t>
-      </w:r>
-      <w:proofErr w:type="spellStart"/>
+        <w:t>6</w:t>
+      </w:r>
       <w:r>
         <w:rPr>
           <w:rFonts w:eastAsia="Times New Roman"/>
           <w:color w:val="000000"/>
           <w:lang w:val="en-US" w:eastAsia="pt-PT"/>
         </w:rPr>
-        <w:t>Erico</w:t>
-      </w:r>
-      <w:proofErr w:type="spellEnd"/>
+        <w:t xml:space="preserve">] </w:t>
+      </w:r>
       <w:r>
         <w:rPr>
           <w:rFonts w:eastAsia="Times New Roman"/>
           <w:color w:val="000000"/>
           <w:lang w:val="en-US" w:eastAsia="pt-PT"/>
         </w:rPr>
-        <w:t xml:space="preserve"> </w:t>
+        <w:tab/>
+        <w:t xml:space="preserve">J. </w:t>
       </w:r>
       <w:proofErr w:type="spellStart"/>
       <w:r>
@@ -6800,7 +7248,7 @@
           <w:color w:val="000000"/>
           <w:lang w:val="en-US" w:eastAsia="pt-PT"/>
         </w:rPr>
-        <w:t>Guizzo</w:t>
+        <w:t>D'Onfro</w:t>
       </w:r>
       <w:proofErr w:type="spellEnd"/>
       <w:r>
@@ -6809,33 +7257,43 @@
           <w:color w:val="000000"/>
           <w:lang w:val="en-US" w:eastAsia="pt-PT"/>
         </w:rPr>
-        <w:t xml:space="preserve">, “How Robots Became Essential Workers in the COVID-19 Response,” IEEE SPECTRUM, 30 </w:t>
-      </w:r>
-      <w:proofErr w:type="spellStart"/>
+        <w:t xml:space="preserve">, “Robots </w:t>
+      </w:r>
+      <w:proofErr w:type="gramStart"/>
       <w:r>
         <w:rPr>
           <w:rFonts w:eastAsia="Times New Roman"/>
           <w:color w:val="000000"/>
           <w:lang w:val="en-US" w:eastAsia="pt-PT"/>
         </w:rPr>
-        <w:t>setembro</w:t>
-      </w:r>
-      <w:proofErr w:type="spellEnd"/>
+        <w:t>To</w:t>
+      </w:r>
+      <w:proofErr w:type="gramEnd"/>
       <w:r>
         <w:rPr>
           <w:rFonts w:eastAsia="Times New Roman"/>
           <w:color w:val="000000"/>
           <w:lang w:val="en-US" w:eastAsia="pt-PT"/>
         </w:rPr>
-        <w:t xml:space="preserve"> 2020. </w:t>
-      </w:r>
+        <w:t xml:space="preserve"> The Rescue: How High-Tech Machines Are Being Used To Contain The Wuhan Coronavirus,” 2 </w:t>
+      </w:r>
+      <w:proofErr w:type="spellStart"/>
       <w:r>
         <w:rPr>
           <w:rFonts w:eastAsia="Times New Roman"/>
           <w:color w:val="000000"/>
-          <w:lang w:val="en-GB" w:eastAsia="pt-PT"/>
-        </w:rPr>
-        <w:t xml:space="preserve">[Online]. Available: https://spectrum.ieee.org/robotics/medical-robots/how-robots-became-essential-workers-in-the-covid19-response. </w:t>
+          <w:lang w:val="en-US" w:eastAsia="pt-PT"/>
+        </w:rPr>
+        <w:t>fevereiro</w:t>
+      </w:r>
+      <w:proofErr w:type="spellEnd"/>
+      <w:r>
+        <w:rPr>
+          <w:rFonts w:eastAsia="Times New Roman"/>
+          <w:color w:val="000000"/>
+          <w:lang w:val="en-US" w:eastAsia="pt-PT"/>
+        </w:rPr>
+        <w:t xml:space="preserve"> 2020. [Online]. Available: https://www.forbes.com/sites/jilliandonfro/2020/02/02/robots-to-the-rescue-how-high-tech-machines-are-being-used-to-contain-the-wuhan-coronavirus/?sh=73364f201779. </w:t>
       </w:r>
       <w:r>
         <w:rPr>
@@ -6843,7 +7301,7 @@
           <w:color w:val="000000"/>
           <w:lang w:eastAsia="pt-PT"/>
         </w:rPr>
-        <w:t>[Acedido em 10 fevereiro 2021].</w:t>
+        <w:t>[Acedido em 16 dezembro 2020].</w:t>
       </w:r>
     </w:p>
     <w:p>
@@ -6861,62 +7319,132 @@
         <w:rPr>
           <w:rFonts w:eastAsia="Times New Roman"/>
           <w:color w:val="000000"/>
-          <w:lang w:val="en-US" w:eastAsia="pt-PT"/>
-        </w:rPr>
-        <w:t xml:space="preserve">[5] </w:t>
-      </w:r>
+          <w:lang w:eastAsia="pt-PT"/>
+        </w:rPr>
+        <w:t>[</w:t>
+      </w:r>
+      <w:r>
+        <w:rPr>
+          <w:rFonts w:eastAsia="Times New Roman"/>
+          <w:color w:val="000000"/>
+          <w:lang w:eastAsia="pt-PT"/>
+        </w:rPr>
+        <w:t>7</w:t>
+      </w:r>
+      <w:r>
+        <w:rPr>
+          <w:rFonts w:eastAsia="Times New Roman"/>
+          <w:color w:val="000000"/>
+          <w:lang w:eastAsia="pt-PT"/>
+        </w:rPr>
+        <w:t xml:space="preserve">] </w:t>
+      </w:r>
+      <w:r>
+        <w:rPr>
+          <w:rFonts w:eastAsia="Times New Roman"/>
+          <w:color w:val="000000"/>
+          <w:lang w:eastAsia="pt-PT"/>
+        </w:rPr>
+        <w:tab/>
+        <w:t xml:space="preserve">P. Garrido, “Apresentação PI,” 2020. [Online]. </w:t>
+      </w:r>
+      <w:proofErr w:type="spellStart"/>
+      <w:r>
+        <w:rPr>
+          <w:rFonts w:eastAsia="Times New Roman"/>
+          <w:color w:val="000000"/>
+          <w:lang w:eastAsia="pt-PT"/>
+        </w:rPr>
+        <w:t>Available</w:t>
+      </w:r>
+      <w:proofErr w:type="spellEnd"/>
+      <w:r>
+        <w:rPr>
+          <w:rFonts w:eastAsia="Times New Roman"/>
+          <w:color w:val="000000"/>
+          <w:lang w:eastAsia="pt-PT"/>
+        </w:rPr>
+        <w:t>: https://elearning.uminho.pt/bbcswebdav/pid-1045855-dt-content-rid-3987827_1/courses/2021.9305O4_1/ProjetoIntegrador_LPI1_2021.pptx%281%29.pdf.</w:t>
+      </w:r>
+    </w:p>
+    <w:p>
+      <w:pPr>
+        <w:pStyle w:val="PhDCorpo"/>
+        <w:spacing w:line="240" w:lineRule="auto"/>
+        <w:ind w:left="567" w:hanging="567"/>
+        <w:rPr>
+          <w:rFonts w:eastAsia="Times New Roman"/>
+          <w:color w:val="000000"/>
+          <w:lang w:eastAsia="pt-PT"/>
+        </w:rPr>
+      </w:pPr>
       <w:r>
         <w:rPr>
           <w:rFonts w:eastAsia="Times New Roman"/>
           <w:color w:val="000000"/>
           <w:lang w:val="en-US" w:eastAsia="pt-PT"/>
         </w:rPr>
-        <w:tab/>
-        <w:t xml:space="preserve">J. </w:t>
-      </w:r>
-      <w:proofErr w:type="spellStart"/>
+        <w:t>[</w:t>
+      </w:r>
       <w:r>
         <w:rPr>
           <w:rFonts w:eastAsia="Times New Roman"/>
           <w:color w:val="000000"/>
           <w:lang w:val="en-US" w:eastAsia="pt-PT"/>
         </w:rPr>
-        <w:t>D'Onfro</w:t>
-      </w:r>
-      <w:proofErr w:type="spellEnd"/>
+        <w:t>8</w:t>
+      </w:r>
       <w:r>
         <w:rPr>
           <w:rFonts w:eastAsia="Times New Roman"/>
           <w:color w:val="000000"/>
           <w:lang w:val="en-US" w:eastAsia="pt-PT"/>
         </w:rPr>
-        <w:t xml:space="preserve">, “Robots To The Rescue: How High-Tech Machines Are Being Used To Contain The Wuhan Coronavirus,” 2 </w:t>
-      </w:r>
-      <w:proofErr w:type="spellStart"/>
+        <w:t xml:space="preserve">] </w:t>
+      </w:r>
       <w:r>
         <w:rPr>
           <w:rFonts w:eastAsia="Times New Roman"/>
           <w:color w:val="000000"/>
           <w:lang w:val="en-US" w:eastAsia="pt-PT"/>
         </w:rPr>
-        <w:t>fevereiro</w:t>
-      </w:r>
-      <w:proofErr w:type="spellEnd"/>
+        <w:tab/>
+      </w:r>
+      <w:proofErr w:type="spellStart"/>
       <w:r>
         <w:rPr>
           <w:rFonts w:eastAsia="Times New Roman"/>
           <w:color w:val="000000"/>
           <w:lang w:val="en-US" w:eastAsia="pt-PT"/>
         </w:rPr>
-        <w:t xml:space="preserve"> 2020. [Online]. Available: https://www.forbes.com/sites/jilliandonfro/2020/02/02/robots-to-the-rescue-how-high-tech-machines-are-being-used-to-contain-the-wuhan-coronavirus/?sh=73364f201779. </w:t>
-      </w:r>
+        <w:t>STMicroeletronics</w:t>
+      </w:r>
+      <w:proofErr w:type="spellEnd"/>
+      <w:r>
+        <w:rPr>
+          <w:rFonts w:eastAsia="Times New Roman"/>
+          <w:color w:val="000000"/>
+          <w:lang w:val="en-US" w:eastAsia="pt-PT"/>
+        </w:rPr>
+        <w:t xml:space="preserve">, “NUCLEO-F767ZI - STM32 Nucleo-144 development board with STM32F767ZI MCU, supports Arduino, ST Zio and morpho connectivity,” [Online]. </w:t>
+      </w:r>
+      <w:proofErr w:type="spellStart"/>
       <w:r>
         <w:rPr>
           <w:rFonts w:eastAsia="Times New Roman"/>
           <w:color w:val="000000"/>
           <w:lang w:eastAsia="pt-PT"/>
         </w:rPr>
-        <w:t>[Acedido em 16 dezembro 2020].</w:t>
+        <w:t>Available</w:t>
+      </w:r>
+      <w:proofErr w:type="spellEnd"/>
+      <w:r>
+        <w:rPr>
+          <w:rFonts w:eastAsia="Times New Roman"/>
+          <w:color w:val="000000"/>
+          <w:lang w:eastAsia="pt-PT"/>
+        </w:rPr>
+        <w:t>: https://www.st.com/en/evaluation-tools/nucleo-f767zi.html. [Acedido em 24 março 2021].</w:t>
       </w:r>
     </w:p>
     <w:p>
@@ -6934,36 +7462,69 @@
         <w:rPr>
           <w:rFonts w:eastAsia="Times New Roman"/>
           <w:color w:val="000000"/>
-          <w:lang w:eastAsia="pt-PT"/>
-        </w:rPr>
-        <w:t xml:space="preserve">[6] </w:t>
-      </w:r>
+          <w:lang w:val="en-US" w:eastAsia="pt-PT"/>
+        </w:rPr>
+        <w:t>[</w:t>
+      </w:r>
+      <w:r>
+        <w:rPr>
+          <w:rFonts w:eastAsia="Times New Roman"/>
+          <w:color w:val="000000"/>
+          <w:lang w:val="en-US" w:eastAsia="pt-PT"/>
+        </w:rPr>
+        <w:t>9</w:t>
+      </w:r>
+      <w:r>
+        <w:rPr>
+          <w:rFonts w:eastAsia="Times New Roman"/>
+          <w:color w:val="000000"/>
+          <w:lang w:val="en-US" w:eastAsia="pt-PT"/>
+        </w:rPr>
+        <w:t xml:space="preserve">] </w:t>
+      </w:r>
+      <w:r>
+        <w:rPr>
+          <w:rFonts w:eastAsia="Times New Roman"/>
+          <w:color w:val="000000"/>
+          <w:lang w:val="en-US" w:eastAsia="pt-PT"/>
+        </w:rPr>
+        <w:tab/>
+      </w:r>
+      <w:proofErr w:type="spellStart"/>
+      <w:r>
+        <w:rPr>
+          <w:rFonts w:eastAsia="Times New Roman"/>
+          <w:color w:val="000000"/>
+          <w:lang w:val="en-US" w:eastAsia="pt-PT"/>
+        </w:rPr>
+        <w:t>STMicroeletronics</w:t>
+      </w:r>
+      <w:proofErr w:type="spellEnd"/>
+      <w:r>
+        <w:rPr>
+          <w:rFonts w:eastAsia="Times New Roman"/>
+          <w:color w:val="000000"/>
+          <w:lang w:val="en-US" w:eastAsia="pt-PT"/>
+        </w:rPr>
+        <w:t xml:space="preserve">, “STM32CubeMX - STM32Cube initialization code generator,” [Online]. </w:t>
+      </w:r>
+      <w:proofErr w:type="spellStart"/>
       <w:r>
         <w:rPr>
           <w:rFonts w:eastAsia="Times New Roman"/>
           <w:color w:val="000000"/>
           <w:lang w:eastAsia="pt-PT"/>
         </w:rPr>
-        <w:tab/>
-        <w:t xml:space="preserve">P. Garrido, “Apresentação PI,” 2020. [Online]. </w:t>
-      </w:r>
-      <w:proofErr w:type="spellStart"/>
+        <w:t>Available</w:t>
+      </w:r>
+      <w:proofErr w:type="spellEnd"/>
       <w:r>
         <w:rPr>
           <w:rFonts w:eastAsia="Times New Roman"/>
           <w:color w:val="000000"/>
           <w:lang w:eastAsia="pt-PT"/>
         </w:rPr>
-        <w:t>Available</w:t>
-      </w:r>
-      <w:proofErr w:type="spellEnd"/>
-      <w:r>
-        <w:rPr>
-          <w:rFonts w:eastAsia="Times New Roman"/>
-          <w:color w:val="000000"/>
-          <w:lang w:eastAsia="pt-PT"/>
-        </w:rPr>
-        <w:t>: https://elearning.uminho.pt/bbcswebdav/pid-1045855-dt-content-rid-3987827_1/courses/2021.9305O4_1/ProjetoIntegrador_LPI1_2021.pptx%281%29.pdf.</w:t>
+        <w:t>: https://www.st.com/en/development-tools/stm32cubemx.html. [Acedido em 24 março 2021].</w:t>
       </w:r>
     </w:p>
     <w:p>
@@ -6974,60 +7535,131 @@
         <w:rPr>
           <w:rFonts w:eastAsia="Times New Roman"/>
           <w:color w:val="000000"/>
-          <w:lang w:eastAsia="pt-PT"/>
-        </w:rPr>
-      </w:pPr>
+          <w:lang w:val="en-US" w:eastAsia="pt-PT"/>
+        </w:rPr>
+      </w:pPr>
+      <w:r>
+        <w:rPr>
+          <w:rFonts w:eastAsia="Times New Roman"/>
+          <w:color w:val="000000"/>
+          <w:lang w:val="fr-FR" w:eastAsia="pt-PT"/>
+        </w:rPr>
+        <w:t>[</w:t>
+      </w:r>
+      <w:r>
+        <w:rPr>
+          <w:rFonts w:eastAsia="Times New Roman"/>
+          <w:color w:val="000000"/>
+          <w:lang w:val="fr-FR" w:eastAsia="pt-PT"/>
+        </w:rPr>
+        <w:t>10</w:t>
+      </w:r>
+      <w:r>
+        <w:rPr>
+          <w:rFonts w:eastAsia="Times New Roman"/>
+          <w:color w:val="000000"/>
+          <w:lang w:val="fr-FR" w:eastAsia="pt-PT"/>
+        </w:rPr>
+        <w:t xml:space="preserve">] </w:t>
+      </w:r>
+      <w:r>
+        <w:rPr>
+          <w:rFonts w:eastAsia="Times New Roman"/>
+          <w:color w:val="000000"/>
+          <w:lang w:val="fr-FR" w:eastAsia="pt-PT"/>
+        </w:rPr>
+        <w:tab/>
+        <w:t xml:space="preserve">A. KEIL, “µVision IDE,” [Online]. </w:t>
+      </w:r>
+      <w:proofErr w:type="spellStart"/>
+      <w:proofErr w:type="gramStart"/>
+      <w:r>
+        <w:rPr>
+          <w:rFonts w:eastAsia="Times New Roman"/>
+          <w:color w:val="000000"/>
+          <w:lang w:val="fr-FR" w:eastAsia="pt-PT"/>
+        </w:rPr>
+        <w:t>Available</w:t>
+      </w:r>
+      <w:proofErr w:type="spellEnd"/>
+      <w:r>
+        <w:rPr>
+          <w:rFonts w:eastAsia="Times New Roman"/>
+          <w:color w:val="000000"/>
+          <w:lang w:val="fr-FR" w:eastAsia="pt-PT"/>
+        </w:rPr>
+        <w:t>:</w:t>
+      </w:r>
+      <w:proofErr w:type="gramEnd"/>
+      <w:r>
+        <w:rPr>
+          <w:rFonts w:eastAsia="Times New Roman"/>
+          <w:color w:val="000000"/>
+          <w:lang w:val="fr-FR" w:eastAsia="pt-PT"/>
+        </w:rPr>
+        <w:t xml:space="preserve"> https://www2.keil.com/mdk5/uvision/. </w:t>
+      </w:r>
       <w:r>
         <w:rPr>
           <w:rFonts w:eastAsia="Times New Roman"/>
           <w:color w:val="000000"/>
           <w:lang w:val="en-US" w:eastAsia="pt-PT"/>
         </w:rPr>
-        <w:t xml:space="preserve">[7] </w:t>
-      </w:r>
+        <w:t>[</w:t>
+      </w:r>
+      <w:proofErr w:type="spellStart"/>
       <w:r>
         <w:rPr>
           <w:rFonts w:eastAsia="Times New Roman"/>
           <w:color w:val="000000"/>
           <w:lang w:val="en-US" w:eastAsia="pt-PT"/>
         </w:rPr>
-        <w:tab/>
-      </w:r>
-      <w:proofErr w:type="spellStart"/>
+        <w:t>Acedido</w:t>
+      </w:r>
+      <w:proofErr w:type="spellEnd"/>
       <w:r>
         <w:rPr>
           <w:rFonts w:eastAsia="Times New Roman"/>
           <w:color w:val="000000"/>
           <w:lang w:val="en-US" w:eastAsia="pt-PT"/>
         </w:rPr>
-        <w:t>STMicroeletronics</w:t>
-      </w:r>
-      <w:proofErr w:type="spellEnd"/>
+        <w:t xml:space="preserve"> </w:t>
+      </w:r>
+      <w:proofErr w:type="spellStart"/>
       <w:r>
         <w:rPr>
           <w:rFonts w:eastAsia="Times New Roman"/>
           <w:color w:val="000000"/>
           <w:lang w:val="en-US" w:eastAsia="pt-PT"/>
         </w:rPr>
-        <w:t xml:space="preserve">, “NUCLEO-F767ZI - STM32 Nucleo-144 development board with STM32F767ZI MCU, supports Arduino, ST Zio and morpho connectivity,” [Online]. </w:t>
-      </w:r>
-      <w:proofErr w:type="spellStart"/>
+        <w:t>em</w:t>
+      </w:r>
+      <w:proofErr w:type="spellEnd"/>
       <w:r>
         <w:rPr>
           <w:rFonts w:eastAsia="Times New Roman"/>
           <w:color w:val="000000"/>
-          <w:lang w:eastAsia="pt-PT"/>
-        </w:rPr>
-        <w:t>Available</w:t>
-      </w:r>
-      <w:proofErr w:type="spellEnd"/>
+          <w:lang w:val="en-US" w:eastAsia="pt-PT"/>
+        </w:rPr>
+        <w:t xml:space="preserve"> 24 </w:t>
+      </w:r>
+      <w:proofErr w:type="spellStart"/>
       <w:r>
         <w:rPr>
           <w:rFonts w:eastAsia="Times New Roman"/>
           <w:color w:val="000000"/>
-          <w:lang w:eastAsia="pt-PT"/>
-        </w:rPr>
-        <w:t>: https://www.st.com/en/evaluation-tools/nucleo-f767zi.html. [Acedido em 24 março 2021].</w:t>
+          <w:lang w:val="en-US" w:eastAsia="pt-PT"/>
+        </w:rPr>
+        <w:t>março</w:t>
+      </w:r>
+      <w:proofErr w:type="spellEnd"/>
+      <w:r>
+        <w:rPr>
+          <w:rFonts w:eastAsia="Times New Roman"/>
+          <w:color w:val="000000"/>
+          <w:lang w:val="en-US" w:eastAsia="pt-PT"/>
+        </w:rPr>
+        <w:t xml:space="preserve"> 2021].</w:t>
       </w:r>
     </w:p>
     <w:p>
@@ -7038,7 +7670,7 @@
         <w:rPr>
           <w:rFonts w:eastAsia="Times New Roman"/>
           <w:color w:val="000000"/>
-          <w:lang w:eastAsia="pt-PT"/>
+          <w:lang w:val="en-US" w:eastAsia="pt-PT"/>
         </w:rPr>
       </w:pPr>
       <w:r>
@@ -7047,7 +7679,7 @@
           <w:color w:val="000000"/>
           <w:lang w:val="en-US" w:eastAsia="pt-PT"/>
         </w:rPr>
-        <w:t xml:space="preserve">[8] </w:t>
+        <w:t>[</w:t>
       </w:r>
       <w:r>
         <w:rPr>
@@ -7055,98 +7687,42 @@
           <w:color w:val="000000"/>
           <w:lang w:val="en-US" w:eastAsia="pt-PT"/>
         </w:rPr>
-        <w:tab/>
-      </w:r>
-      <w:proofErr w:type="spellStart"/>
+        <w:t>11</w:t>
+      </w:r>
       <w:r>
         <w:rPr>
           <w:rFonts w:eastAsia="Times New Roman"/>
           <w:color w:val="000000"/>
           <w:lang w:val="en-US" w:eastAsia="pt-PT"/>
         </w:rPr>
-        <w:t>STMicroeletronics</w:t>
-      </w:r>
-      <w:proofErr w:type="spellEnd"/>
+        <w:t xml:space="preserve">] </w:t>
+      </w:r>
       <w:r>
         <w:rPr>
           <w:rFonts w:eastAsia="Times New Roman"/>
           <w:color w:val="000000"/>
           <w:lang w:val="en-US" w:eastAsia="pt-PT"/>
         </w:rPr>
-        <w:t xml:space="preserve">, “STM32CubeMX - STM32Cube initialization code generator,” [Online]. </w:t>
+        <w:tab/>
+        <w:t xml:space="preserve">R. Want, “IEEE Pervasive Computing,” An Introduction to RFID Technology, p. IEEE Computer Society Digital Library, </w:t>
       </w:r>
       <w:proofErr w:type="spellStart"/>
       <w:r>
-        <w:rPr>
-          <w:rFonts w:eastAsia="Times New Roman"/>
-          <w:color w:val="000000"/>
-          <w:lang w:eastAsia="pt-PT"/>
-        </w:rPr>
-        <w:t>Available</w:t>
-      </w:r>
-      <w:proofErr w:type="spellEnd"/>
-      <w:r>
-        <w:rPr>
-          <w:rFonts w:eastAsia="Times New Roman"/>
-          <w:color w:val="000000"/>
-          <w:lang w:eastAsia="pt-PT"/>
-        </w:rPr>
-        <w:t>: https://www.st.com/en/development-tools/stm32cubemx.html. [Acedido em 24 março 2021].</w:t>
-      </w:r>
-    </w:p>
-    <w:p>
-      <w:pPr>
-        <w:pStyle w:val="PhDCorpo"/>
-        <w:spacing w:line="240" w:lineRule="auto"/>
-        <w:ind w:left="567" w:hanging="567"/>
         <w:rPr>
           <w:rFonts w:eastAsia="Times New Roman"/>
           <w:color w:val="000000"/>
           <w:lang w:val="en-US" w:eastAsia="pt-PT"/>
         </w:rPr>
-      </w:pPr>
-      <w:r>
-        <w:rPr>
-          <w:rFonts w:eastAsia="Times New Roman"/>
-          <w:color w:val="000000"/>
-          <w:lang w:val="fr-FR" w:eastAsia="pt-PT"/>
-        </w:rPr>
-        <w:t xml:space="preserve">[9] </w:t>
-      </w:r>
-      <w:r>
-        <w:rPr>
-          <w:rFonts w:eastAsia="Times New Roman"/>
-          <w:color w:val="000000"/>
-          <w:lang w:val="fr-FR" w:eastAsia="pt-PT"/>
-        </w:rPr>
-        <w:tab/>
-        <w:t xml:space="preserve">A. KEIL, “µVision IDE,” [Online]. </w:t>
-      </w:r>
-      <w:proofErr w:type="spellStart"/>
-      <w:r>
-        <w:rPr>
-          <w:rFonts w:eastAsia="Times New Roman"/>
-          <w:color w:val="000000"/>
-          <w:lang w:val="fr-FR" w:eastAsia="pt-PT"/>
-        </w:rPr>
-        <w:t>Available</w:t>
+        <w:t>janeiro</w:t>
       </w:r>
       <w:proofErr w:type="spellEnd"/>
-      <w:r>
-        <w:rPr>
-          <w:rFonts w:eastAsia="Times New Roman"/>
-          <w:color w:val="000000"/>
-          <w:lang w:val="fr-FR" w:eastAsia="pt-PT"/>
-        </w:rPr>
-        <w:t xml:space="preserve">: https://www2.keil.com/mdk5/uvision/. </w:t>
-      </w:r>
       <w:r>
         <w:rPr>
           <w:rFonts w:eastAsia="Times New Roman"/>
           <w:color w:val="000000"/>
           <w:lang w:val="en-US" w:eastAsia="pt-PT"/>
         </w:rPr>
-        <w:t>[</w:t>
+        <w:t xml:space="preserve"> - </w:t>
       </w:r>
       <w:proofErr w:type="spellStart"/>
       <w:r>
@@ -7155,7 +7731,7 @@
           <w:color w:val="000000"/>
           <w:lang w:val="en-US" w:eastAsia="pt-PT"/>
         </w:rPr>
-        <w:t>Acedido</w:t>
+        <w:t>março</w:t>
       </w:r>
       <w:proofErr w:type="spellEnd"/>
       <w:r>
@@ -7164,132 +7740,675 @@
           <w:color w:val="000000"/>
           <w:lang w:val="en-US" w:eastAsia="pt-PT"/>
         </w:rPr>
-        <w:t xml:space="preserve"> </w:t>
-      </w:r>
-      <w:proofErr w:type="spellStart"/>
-      <w:r>
-        <w:rPr>
-          <w:rFonts w:eastAsia="Times New Roman"/>
-          <w:color w:val="000000"/>
-          <w:lang w:val="en-US" w:eastAsia="pt-PT"/>
-        </w:rPr>
-        <w:t>em</w:t>
-      </w:r>
-      <w:proofErr w:type="spellEnd"/>
-      <w:r>
-        <w:rPr>
-          <w:rFonts w:eastAsia="Times New Roman"/>
-          <w:color w:val="000000"/>
-          <w:lang w:val="en-US" w:eastAsia="pt-PT"/>
-        </w:rPr>
-        <w:t xml:space="preserve"> 24 </w:t>
-      </w:r>
-      <w:proofErr w:type="spellStart"/>
-      <w:r>
-        <w:rPr>
-          <w:rFonts w:eastAsia="Times New Roman"/>
-          <w:color w:val="000000"/>
-          <w:lang w:val="en-US" w:eastAsia="pt-PT"/>
-        </w:rPr>
-        <w:t>março</w:t>
-      </w:r>
-      <w:proofErr w:type="spellEnd"/>
-      <w:r>
-        <w:rPr>
-          <w:rFonts w:eastAsia="Times New Roman"/>
-          <w:color w:val="000000"/>
-          <w:lang w:val="en-US" w:eastAsia="pt-PT"/>
-        </w:rPr>
-        <w:t xml:space="preserve"> 2021].</w:t>
+        <w:t xml:space="preserve"> 2006. </w:t>
       </w:r>
     </w:p>
     <w:p>
       <w:pPr>
         <w:pStyle w:val="PhDCorpo"/>
-        <w:spacing w:line="240" w:lineRule="auto"/>
         <w:ind w:left="567" w:hanging="567"/>
         <w:rPr>
-          <w:rFonts w:eastAsia="Times New Roman"/>
-          <w:color w:val="000000"/>
-          <w:lang w:val="en-US" w:eastAsia="pt-PT"/>
-        </w:rPr>
-      </w:pPr>
-      <w:r>
-        <w:rPr>
-          <w:rFonts w:eastAsia="Times New Roman"/>
-          <w:color w:val="000000"/>
-          <w:lang w:val="en-US" w:eastAsia="pt-PT"/>
-        </w:rPr>
-        <w:t xml:space="preserve">[10] </w:t>
-      </w:r>
-      <w:r>
-        <w:rPr>
-          <w:rFonts w:eastAsia="Times New Roman"/>
-          <w:color w:val="000000"/>
-          <w:lang w:val="en-US" w:eastAsia="pt-PT"/>
-        </w:rPr>
-        <w:tab/>
-        <w:t xml:space="preserve">R. Want, “IEEE Pervasive Computing,” An Introduction to RFID Technology, p. IEEE Computer Society Digital Library, </w:t>
-      </w:r>
-      <w:proofErr w:type="spellStart"/>
-      <w:r>
-        <w:rPr>
-          <w:rFonts w:eastAsia="Times New Roman"/>
-          <w:color w:val="000000"/>
-          <w:lang w:val="en-US" w:eastAsia="pt-PT"/>
-        </w:rPr>
-        <w:t>janeiro</w:t>
-      </w:r>
-      <w:proofErr w:type="spellEnd"/>
-      <w:r>
-        <w:rPr>
-          <w:rFonts w:eastAsia="Times New Roman"/>
-          <w:color w:val="000000"/>
-          <w:lang w:val="en-US" w:eastAsia="pt-PT"/>
-        </w:rPr>
-        <w:t xml:space="preserve"> - </w:t>
-      </w:r>
-      <w:proofErr w:type="spellStart"/>
-      <w:r>
-        <w:rPr>
-          <w:rFonts w:eastAsia="Times New Roman"/>
-          <w:color w:val="000000"/>
-          <w:lang w:val="en-US" w:eastAsia="pt-PT"/>
-        </w:rPr>
-        <w:t>março</w:t>
-      </w:r>
-      <w:proofErr w:type="spellEnd"/>
-      <w:r>
-        <w:rPr>
-          <w:rFonts w:eastAsia="Times New Roman"/>
-          <w:color w:val="000000"/>
-          <w:lang w:val="en-US" w:eastAsia="pt-PT"/>
-        </w:rPr>
-        <w:t xml:space="preserve"> 2006. </w:t>
-      </w:r>
-    </w:p>
-    <w:p>
-      <w:pPr>
-        <w:pStyle w:val="PhDCorpo"/>
-        <w:ind w:left="567" w:hanging="567"/>
-        <w:rPr>
+          <w:rFonts w:ascii="Times New Roman" w:eastAsia="Times New Roman" w:hAnsi="Times New Roman"/>
           <w:noProof/>
           <w:sz w:val="20"/>
+          <w:szCs w:val="20"/>
+          <w:lang w:eastAsia="pt-PT"/>
+        </w:rPr>
+      </w:pPr>
+      <w:r>
+        <w:fldChar w:fldCharType="begin"/>
+      </w:r>
+      <w:r>
+        <w:rPr>
           <w:lang w:val="en-GB"/>
         </w:rPr>
-      </w:pPr>
-      <w:r>
-        <w:fldChar w:fldCharType="begin"/>
-      </w:r>
-      <w:r>
-        <w:rPr>
+        <w:instrText xml:space="preserve"> BIBLIOGRAPHY  \l 2070 </w:instrText>
+      </w:r>
+      <w:r>
+        <w:fldChar w:fldCharType="separate"/>
+      </w:r>
+    </w:p>
+    <w:tbl>
+      <w:tblPr>
+        <w:tblW w:w="5000" w:type="pct"/>
+        <w:tblCellSpacing w:w="15" w:type="dxa"/>
+        <w:tblCellMar>
+          <w:top w:w="15" w:type="dxa"/>
+          <w:left w:w="15" w:type="dxa"/>
+          <w:bottom w:w="15" w:type="dxa"/>
+          <w:right w:w="15" w:type="dxa"/>
+        </w:tblCellMar>
+        <w:tblLook w:val="04A0" w:firstRow="1" w:lastRow="0" w:firstColumn="1" w:lastColumn="0" w:noHBand="0" w:noVBand="1"/>
+      </w:tblPr>
+      <w:tblGrid>
+        <w:gridCol w:w="409"/>
+        <w:gridCol w:w="8662"/>
+      </w:tblGrid>
+      <w:tr>
+        <w:trPr>
+          <w:divId w:val="1715808739"/>
+          <w:tblCellSpacing w:w="15" w:type="dxa"/>
+        </w:trPr>
+        <w:tc>
+          <w:tcPr>
+            <w:tcW w:w="50" w:type="pct"/>
+            <w:hideMark/>
+          </w:tcPr>
+          <w:p>
+            <w:pPr>
+              <w:pStyle w:val="Bibliografia"/>
+              <w:rPr>
+                <w:noProof/>
+                <w:sz w:val="24"/>
+                <w:szCs w:val="24"/>
+              </w:rPr>
+            </w:pPr>
+            <w:r>
+              <w:rPr>
+                <w:noProof/>
+              </w:rPr>
+              <w:t xml:space="preserve">[1] </w:t>
+            </w:r>
+          </w:p>
+        </w:tc>
+        <w:tc>
+          <w:tcPr>
+            <w:tcW w:w="0" w:type="auto"/>
+            <w:hideMark/>
+          </w:tcPr>
+          <w:p>
+            <w:pPr>
+              <w:pStyle w:val="Bibliografia"/>
+              <w:rPr>
+                <w:noProof/>
+              </w:rPr>
+            </w:pPr>
+            <w:r>
+              <w:rPr>
+                <w:noProof/>
+              </w:rPr>
+              <w:t xml:space="preserve">SNS - Serviço Nacional de Saúde, “Covid-19 | Pandemia,” 11 março 2020. </w:t>
+            </w:r>
+            <w:r>
+              <w:rPr>
+                <w:noProof/>
+                <w:lang w:val="en-GB"/>
+              </w:rPr>
+              <w:t xml:space="preserve">[Online]. Available: https://www.sns.gov.pt/noticias/2020/03/11/covid-19-pandemia/. </w:t>
+            </w:r>
+            <w:r>
+              <w:rPr>
+                <w:noProof/>
+              </w:rPr>
+              <w:t>[Acedido em 16 dezembro 2020].</w:t>
+            </w:r>
+          </w:p>
+        </w:tc>
+      </w:tr>
+      <w:tr>
+        <w:trPr>
+          <w:divId w:val="1715808739"/>
+          <w:tblCellSpacing w:w="15" w:type="dxa"/>
+        </w:trPr>
+        <w:tc>
+          <w:tcPr>
+            <w:tcW w:w="50" w:type="pct"/>
+            <w:hideMark/>
+          </w:tcPr>
+          <w:p>
+            <w:pPr>
+              <w:pStyle w:val="Bibliografia"/>
+              <w:rPr>
+                <w:noProof/>
+              </w:rPr>
+            </w:pPr>
+            <w:r>
+              <w:rPr>
+                <w:noProof/>
+              </w:rPr>
+              <w:lastRenderedPageBreak/>
+              <w:t xml:space="preserve">[2] </w:t>
+            </w:r>
+          </w:p>
+        </w:tc>
+        <w:tc>
+          <w:tcPr>
+            <w:tcW w:w="0" w:type="auto"/>
+            <w:hideMark/>
+          </w:tcPr>
+          <w:p>
+            <w:pPr>
+              <w:pStyle w:val="Bibliografia"/>
+              <w:rPr>
+                <w:noProof/>
+              </w:rPr>
+            </w:pPr>
+            <w:r>
+              <w:rPr>
+                <w:noProof/>
+              </w:rPr>
+              <w:t xml:space="preserve">SIC Notícias, “Coronavírus - Hospitais de Lisboa quase a esgotar capacidade,” 14 outubro 2020. </w:t>
+            </w:r>
+            <w:r>
+              <w:rPr>
+                <w:noProof/>
+                <w:lang w:val="en-GB"/>
+              </w:rPr>
+              <w:t xml:space="preserve">[Online]. Available: https://sicnoticias.pt/especiais/coronavirus/2020-10-14-Hospitais-de-Lisboa-quase-a-esgotar-capacidade. </w:t>
+            </w:r>
+            <w:r>
+              <w:rPr>
+                <w:noProof/>
+              </w:rPr>
+              <w:t>[Acedido em 24 março 2021].</w:t>
+            </w:r>
+          </w:p>
+        </w:tc>
+      </w:tr>
+      <w:tr>
+        <w:trPr>
+          <w:divId w:val="1715808739"/>
+          <w:tblCellSpacing w:w="15" w:type="dxa"/>
+        </w:trPr>
+        <w:tc>
+          <w:tcPr>
+            <w:tcW w:w="50" w:type="pct"/>
+            <w:hideMark/>
+          </w:tcPr>
+          <w:p>
+            <w:pPr>
+              <w:pStyle w:val="Bibliografia"/>
+              <w:rPr>
+                <w:noProof/>
+              </w:rPr>
+            </w:pPr>
+            <w:r>
+              <w:rPr>
+                <w:noProof/>
+              </w:rPr>
+              <w:t xml:space="preserve">[3] </w:t>
+            </w:r>
+          </w:p>
+        </w:tc>
+        <w:tc>
+          <w:tcPr>
+            <w:tcW w:w="0" w:type="auto"/>
+            <w:hideMark/>
+          </w:tcPr>
+          <w:p>
+            <w:pPr>
+              <w:pStyle w:val="Bibliografia"/>
+              <w:rPr>
+                <w:noProof/>
+              </w:rPr>
+            </w:pPr>
+            <w:r>
+              <w:rPr>
+                <w:noProof/>
+              </w:rPr>
+              <w:t xml:space="preserve">“Conheça Jaci: o robô de desinfecção que auxilia no combate a Covid-19,” Tecnopuc, 29 abril 2020. </w:t>
+            </w:r>
+            <w:r>
+              <w:rPr>
+                <w:noProof/>
+                <w:lang w:val="en-GB"/>
+              </w:rPr>
+              <w:t xml:space="preserve">[Online]. Available: https://www.pucrs.br/tecnopuc/2020/04/29/conheca-jaci-o-robo-de-desinfeccao-que-auxilia-no-combate-covid-19/. </w:t>
+            </w:r>
+            <w:r>
+              <w:rPr>
+                <w:noProof/>
+              </w:rPr>
+              <w:t>[Acedido em 8 fevereiro 2021].</w:t>
+            </w:r>
+          </w:p>
+        </w:tc>
+      </w:tr>
+      <w:tr>
+        <w:trPr>
+          <w:divId w:val="1715808739"/>
+          <w:tblCellSpacing w:w="15" w:type="dxa"/>
+        </w:trPr>
+        <w:tc>
+          <w:tcPr>
+            <w:tcW w:w="50" w:type="pct"/>
+            <w:hideMark/>
+          </w:tcPr>
+          <w:p>
+            <w:pPr>
+              <w:pStyle w:val="Bibliografia"/>
+              <w:rPr>
+                <w:noProof/>
+              </w:rPr>
+            </w:pPr>
+            <w:r>
+              <w:rPr>
+                <w:noProof/>
+              </w:rPr>
+              <w:t xml:space="preserve">[4] </w:t>
+            </w:r>
+          </w:p>
+        </w:tc>
+        <w:tc>
+          <w:tcPr>
+            <w:tcW w:w="0" w:type="auto"/>
+            <w:hideMark/>
+          </w:tcPr>
+          <w:p>
+            <w:pPr>
+              <w:pStyle w:val="Bibliografia"/>
+              <w:rPr>
+                <w:noProof/>
+              </w:rPr>
+            </w:pPr>
+            <w:r>
+              <w:rPr>
+                <w:noProof/>
+                <w:lang w:val="en-GB"/>
+              </w:rPr>
+              <w:t xml:space="preserve">E. L. Brand Talk, “Pandemic and the Smarter World: A Future of Robots?,” 5 maio 2020. [Online]. Available: https://www8.gsb.columbia.edu/articles/brand-talk/pandemic-and-smarter-world-future-robots. </w:t>
+            </w:r>
+            <w:r>
+              <w:rPr>
+                <w:noProof/>
+              </w:rPr>
+              <w:t>[Acedido em 10 fevereiro 2021].</w:t>
+            </w:r>
+          </w:p>
+        </w:tc>
+      </w:tr>
+      <w:tr>
+        <w:trPr>
+          <w:divId w:val="1715808739"/>
+          <w:tblCellSpacing w:w="15" w:type="dxa"/>
+        </w:trPr>
+        <w:tc>
+          <w:tcPr>
+            <w:tcW w:w="50" w:type="pct"/>
+            <w:hideMark/>
+          </w:tcPr>
+          <w:p>
+            <w:pPr>
+              <w:pStyle w:val="Bibliografia"/>
+              <w:rPr>
+                <w:noProof/>
+              </w:rPr>
+            </w:pPr>
+            <w:r>
+              <w:rPr>
+                <w:noProof/>
+              </w:rPr>
+              <w:t xml:space="preserve">[5] </w:t>
+            </w:r>
+          </w:p>
+        </w:tc>
+        <w:tc>
+          <w:tcPr>
+            <w:tcW w:w="0" w:type="auto"/>
+            <w:hideMark/>
+          </w:tcPr>
+          <w:p>
+            <w:pPr>
+              <w:pStyle w:val="Bibliografia"/>
+              <w:rPr>
+                <w:noProof/>
+              </w:rPr>
+            </w:pPr>
+            <w:r>
+              <w:rPr>
+                <w:noProof/>
+                <w:lang w:val="en-GB"/>
+              </w:rPr>
+              <w:t xml:space="preserve">R. K. Erico Guizzo, “How Robots Became Essential Workers in the COVID-19 Response,” IEEE SPECTRUM, 30 setembro 2020. [Online]. Available: https://spectrum.ieee.org/robotics/medical-robots/how-robots-became-essential-workers-in-the-covid19-response. </w:t>
+            </w:r>
+            <w:r>
+              <w:rPr>
+                <w:noProof/>
+              </w:rPr>
+              <w:t>[Acedido em 10 fevereiro 2021].</w:t>
+            </w:r>
+          </w:p>
+        </w:tc>
+      </w:tr>
+      <w:tr>
+        <w:trPr>
+          <w:divId w:val="1715808739"/>
+          <w:tblCellSpacing w:w="15" w:type="dxa"/>
+        </w:trPr>
+        <w:tc>
+          <w:tcPr>
+            <w:tcW w:w="50" w:type="pct"/>
+            <w:hideMark/>
+          </w:tcPr>
+          <w:p>
+            <w:pPr>
+              <w:pStyle w:val="Bibliografia"/>
+              <w:rPr>
+                <w:noProof/>
+              </w:rPr>
+            </w:pPr>
+            <w:r>
+              <w:rPr>
+                <w:noProof/>
+              </w:rPr>
+              <w:t xml:space="preserve">[6] </w:t>
+            </w:r>
+          </w:p>
+        </w:tc>
+        <w:tc>
+          <w:tcPr>
+            <w:tcW w:w="0" w:type="auto"/>
+            <w:hideMark/>
+          </w:tcPr>
+          <w:p>
+            <w:pPr>
+              <w:pStyle w:val="Bibliografia"/>
+              <w:rPr>
+                <w:noProof/>
+              </w:rPr>
+            </w:pPr>
+            <w:r>
+              <w:rPr>
+                <w:noProof/>
+                <w:lang w:val="en-GB"/>
+              </w:rPr>
+              <w:t xml:space="preserve">J. D'Onfro, “Robots To The Rescue: How High-Tech Machines Are Being Used To Contain The Wuhan Coronavirus,” 2 fevereiro 2020. [Online]. Available: https://www.forbes.com/sites/jilliandonfro/2020/02/02/robots-to-the-rescue-how-high-tech-machines-are-being-used-to-contain-the-wuhan-coronavirus/?sh=73364f201779. </w:t>
+            </w:r>
+            <w:r>
+              <w:rPr>
+                <w:noProof/>
+              </w:rPr>
+              <w:t>[Acedido em 16 dezembro 2020].</w:t>
+            </w:r>
+          </w:p>
+        </w:tc>
+      </w:tr>
+      <w:tr>
+        <w:trPr>
+          <w:divId w:val="1715808739"/>
+          <w:tblCellSpacing w:w="15" w:type="dxa"/>
+        </w:trPr>
+        <w:tc>
+          <w:tcPr>
+            <w:tcW w:w="50" w:type="pct"/>
+            <w:hideMark/>
+          </w:tcPr>
+          <w:p>
+            <w:pPr>
+              <w:pStyle w:val="Bibliografia"/>
+              <w:rPr>
+                <w:noProof/>
+              </w:rPr>
+            </w:pPr>
+            <w:r>
+              <w:rPr>
+                <w:noProof/>
+              </w:rPr>
+              <w:t xml:space="preserve">[7] </w:t>
+            </w:r>
+          </w:p>
+        </w:tc>
+        <w:tc>
+          <w:tcPr>
+            <w:tcW w:w="0" w:type="auto"/>
+            <w:hideMark/>
+          </w:tcPr>
+          <w:p>
+            <w:pPr>
+              <w:pStyle w:val="Bibliografia"/>
+              <w:rPr>
+                <w:noProof/>
+                <w:lang w:val="en-GB"/>
+              </w:rPr>
+            </w:pPr>
+            <w:r>
+              <w:rPr>
+                <w:noProof/>
+              </w:rPr>
+              <w:t xml:space="preserve">P. Garrido, “Apresentação PI,” 2020. [Online]. </w:t>
+            </w:r>
+            <w:r>
+              <w:rPr>
+                <w:noProof/>
+                <w:lang w:val="en-GB"/>
+              </w:rPr>
+              <w:t>Available: https://elearning.uminho.pt/bbcswebdav/pid-1045855-dt-content-rid-3987827_1/courses/2021.9305O4_1/ProjetoIntegrador_LPI1_2021.pptx%281%29.pdf.</w:t>
+            </w:r>
+          </w:p>
+        </w:tc>
+      </w:tr>
+      <w:tr>
+        <w:trPr>
+          <w:divId w:val="1715808739"/>
+          <w:tblCellSpacing w:w="15" w:type="dxa"/>
+        </w:trPr>
+        <w:tc>
+          <w:tcPr>
+            <w:tcW w:w="50" w:type="pct"/>
+            <w:hideMark/>
+          </w:tcPr>
+          <w:p>
+            <w:pPr>
+              <w:pStyle w:val="Bibliografia"/>
+              <w:rPr>
+                <w:noProof/>
+              </w:rPr>
+            </w:pPr>
+            <w:r>
+              <w:rPr>
+                <w:noProof/>
+              </w:rPr>
+              <w:t xml:space="preserve">[8] </w:t>
+            </w:r>
+          </w:p>
+        </w:tc>
+        <w:tc>
+          <w:tcPr>
+            <w:tcW w:w="0" w:type="auto"/>
+            <w:hideMark/>
+          </w:tcPr>
+          <w:p>
+            <w:pPr>
+              <w:pStyle w:val="Bibliografia"/>
+              <w:rPr>
+                <w:noProof/>
+              </w:rPr>
+            </w:pPr>
+            <w:r>
+              <w:rPr>
+                <w:noProof/>
+                <w:lang w:val="en-GB"/>
+              </w:rPr>
+              <w:t xml:space="preserve">STMicroeletronics, “NUCLEO-F767ZI - STM32 Nucleo-144 development board with STM32F767ZI MCU, supports Arduino, ST Zio and morpho connectivity,” [Online]. </w:t>
+            </w:r>
+            <w:r>
+              <w:rPr>
+                <w:noProof/>
+              </w:rPr>
+              <w:t>Available: https://www.st.com/en/evaluation-tools/nucleo-f767zi.html. [Acedido em 24 março 2021].</w:t>
+            </w:r>
+          </w:p>
+        </w:tc>
+      </w:tr>
+      <w:tr>
+        <w:trPr>
+          <w:divId w:val="1715808739"/>
+          <w:tblCellSpacing w:w="15" w:type="dxa"/>
+        </w:trPr>
+        <w:tc>
+          <w:tcPr>
+            <w:tcW w:w="50" w:type="pct"/>
+            <w:hideMark/>
+          </w:tcPr>
+          <w:p>
+            <w:pPr>
+              <w:pStyle w:val="Bibliografia"/>
+              <w:rPr>
+                <w:noProof/>
+              </w:rPr>
+            </w:pPr>
+            <w:r>
+              <w:rPr>
+                <w:noProof/>
+              </w:rPr>
+              <w:t xml:space="preserve">[9] </w:t>
+            </w:r>
+          </w:p>
+        </w:tc>
+        <w:tc>
+          <w:tcPr>
+            <w:tcW w:w="0" w:type="auto"/>
+            <w:hideMark/>
+          </w:tcPr>
+          <w:p>
+            <w:pPr>
+              <w:pStyle w:val="Bibliografia"/>
+              <w:rPr>
+                <w:noProof/>
+              </w:rPr>
+            </w:pPr>
+            <w:r>
+              <w:rPr>
+                <w:noProof/>
+                <w:lang w:val="en-GB"/>
+              </w:rPr>
+              <w:t xml:space="preserve">STMicroeletronics, “STM32CubeMX - STM32Cube initialization code generator,” [Online]. </w:t>
+            </w:r>
+            <w:r>
+              <w:rPr>
+                <w:noProof/>
+              </w:rPr>
+              <w:t>Available: https://www.st.com/en/development-tools/stm32cubemx.html. [Acedido em 24 março 2021].</w:t>
+            </w:r>
+          </w:p>
+        </w:tc>
+      </w:tr>
+      <w:tr>
+        <w:trPr>
+          <w:divId w:val="1715808739"/>
+          <w:tblCellSpacing w:w="15" w:type="dxa"/>
+        </w:trPr>
+        <w:tc>
+          <w:tcPr>
+            <w:tcW w:w="50" w:type="pct"/>
+            <w:hideMark/>
+          </w:tcPr>
+          <w:p>
+            <w:pPr>
+              <w:pStyle w:val="Bibliografia"/>
+              <w:rPr>
+                <w:noProof/>
+              </w:rPr>
+            </w:pPr>
+            <w:r>
+              <w:rPr>
+                <w:noProof/>
+              </w:rPr>
+              <w:t xml:space="preserve">[10] </w:t>
+            </w:r>
+          </w:p>
+        </w:tc>
+        <w:tc>
+          <w:tcPr>
+            <w:tcW w:w="0" w:type="auto"/>
+            <w:hideMark/>
+          </w:tcPr>
+          <w:p>
+            <w:pPr>
+              <w:pStyle w:val="Bibliografia"/>
+              <w:rPr>
+                <w:noProof/>
+              </w:rPr>
+            </w:pPr>
+            <w:r>
+              <w:rPr>
+                <w:noProof/>
+                <w:lang w:val="en-GB"/>
+              </w:rPr>
+              <w:t xml:space="preserve">A. KEIL, “µVision IDE,” [Online]. Available: https://www2.keil.com/mdk5/uvision/. </w:t>
+            </w:r>
+            <w:r>
+              <w:rPr>
+                <w:noProof/>
+              </w:rPr>
+              <w:t>[Acedido em 24 março 2021].</w:t>
+            </w:r>
+          </w:p>
+        </w:tc>
+      </w:tr>
+      <w:tr>
+        <w:trPr>
+          <w:divId w:val="1715808739"/>
+          <w:tblCellSpacing w:w="15" w:type="dxa"/>
+        </w:trPr>
+        <w:tc>
+          <w:tcPr>
+            <w:tcW w:w="50" w:type="pct"/>
+            <w:hideMark/>
+          </w:tcPr>
+          <w:p>
+            <w:pPr>
+              <w:pStyle w:val="Bibliografia"/>
+              <w:rPr>
+                <w:noProof/>
+              </w:rPr>
+            </w:pPr>
+            <w:r>
+              <w:rPr>
+                <w:noProof/>
+              </w:rPr>
+              <w:t xml:space="preserve">[11] </w:t>
+            </w:r>
+          </w:p>
+        </w:tc>
+        <w:tc>
+          <w:tcPr>
+            <w:tcW w:w="0" w:type="auto"/>
+            <w:hideMark/>
+          </w:tcPr>
+          <w:p>
+            <w:pPr>
+              <w:pStyle w:val="Bibliografia"/>
+              <w:rPr>
+                <w:noProof/>
+                <w:lang w:val="en-GB"/>
+              </w:rPr>
+            </w:pPr>
+            <w:r>
+              <w:rPr>
+                <w:noProof/>
+                <w:lang w:val="en-GB"/>
+              </w:rPr>
+              <w:t xml:space="preserve">R. Want, “IEEE Pervasive Computing,” </w:t>
+            </w:r>
+            <w:r>
+              <w:rPr>
+                <w:i/>
+                <w:iCs/>
+                <w:noProof/>
+                <w:lang w:val="en-GB"/>
+              </w:rPr>
+              <w:t xml:space="preserve">An Introduction to RFID Technology, </w:t>
+            </w:r>
+            <w:r>
+              <w:rPr>
+                <w:noProof/>
+                <w:lang w:val="en-GB"/>
+              </w:rPr>
+              <w:t xml:space="preserve">p. IEEE Computer Society Digital Library, janeiro - março 2006. </w:t>
+            </w:r>
+          </w:p>
+        </w:tc>
+      </w:tr>
+    </w:tbl>
+    <w:p>
+      <w:pPr>
+        <w:divId w:val="1715808739"/>
+        <w:rPr>
+          <w:noProof/>
           <w:lang w:val="en-GB"/>
         </w:rPr>
-        <w:instrText xml:space="preserve"> BIBLIOGRAPHY  \l 2070 </w:instrText>
-      </w:r>
-      <w:r>
-        <w:fldChar w:fldCharType="separate"/>
-      </w:r>
+      </w:pPr>
     </w:p>
     <w:p>
       <w:pPr>
@@ -12568,21 +13687,6 @@
 </file>
 
 <file path=customXml/item1.xml><?xml version="1.0" encoding="utf-8"?>
-<?mso-contentType ?>
-<FormTemplates xmlns="http://schemas.microsoft.com/sharepoint/v3/contenttype/forms">
-  <Display>DocumentLibraryForm</Display>
-  <Edit>DocumentLibraryForm</Edit>
-  <New>DocumentLibraryForm</New>
-</FormTemplates>
-</file>
-
-<file path=customXml/item2.xml><?xml version="1.0" encoding="utf-8"?>
-<p:properties xmlns:p="http://schemas.microsoft.com/office/2006/metadata/properties" xmlns:xsi="http://www.w3.org/2001/XMLSchema-instance" xmlns:pc="http://schemas.microsoft.com/office/infopath/2007/PartnerControls">
-  <documentManagement/>
-</p:properties>
-</file>
-
-<file path=customXml/item3.xml><?xml version="1.0" encoding="utf-8"?>
 <ct:contentTypeSchema xmlns:ct="http://schemas.microsoft.com/office/2006/metadata/contentType" xmlns:ma="http://schemas.microsoft.com/office/2006/metadata/properties/metaAttributes" ct:_="" ma:_="" ma:contentTypeName="Documento" ma:contentTypeID="0x0101004DBF703CA983FF4EAE546D2815171BF3" ma:contentTypeVersion="7" ma:contentTypeDescription="Criar um novo documento." ma:contentTypeScope="" ma:versionID="c6c17714c613c6e0fa672df34924afcc">
   <xsd:schema xmlns:xsd="http://www.w3.org/2001/XMLSchema" xmlns:xs="http://www.w3.org/2001/XMLSchema" xmlns:p="http://schemas.microsoft.com/office/2006/metadata/properties" xmlns:ns2="221af34d-f2aa-48e5-926f-3136f47e270b" targetNamespace="http://schemas.microsoft.com/office/2006/metadata/properties" ma:root="true" ma:fieldsID="280a5c8e84ad7891f61b58f33685ac61" ns2:_="">
     <xsd:import namespace="221af34d-f2aa-48e5-926f-3136f47e270b"/>
@@ -12746,6 +13850,21 @@
 </ct:contentTypeSchema>
 </file>
 
+<file path=customXml/item2.xml><?xml version="1.0" encoding="utf-8"?>
+<p:properties xmlns:p="http://schemas.microsoft.com/office/2006/metadata/properties" xmlns:xsi="http://www.w3.org/2001/XMLSchema-instance" xmlns:pc="http://schemas.microsoft.com/office/infopath/2007/PartnerControls">
+  <documentManagement/>
+</p:properties>
+</file>
+
+<file path=customXml/item3.xml><?xml version="1.0" encoding="utf-8"?>
+<?mso-contentType ?>
+<FormTemplates xmlns="http://schemas.microsoft.com/sharepoint/v3/contenttype/forms">
+  <Display>DocumentLibraryForm</Display>
+  <Edit>DocumentLibraryForm</Edit>
+  <New>DocumentLibraryForm</New>
+</FormTemplates>
+</file>
+
 <file path=customXml/item4.xml><?xml version="1.0" encoding="utf-8"?>
 <b:Sources xmlns:b="http://schemas.openxmlformats.org/officeDocument/2006/bibliography" xmlns="http://schemas.openxmlformats.org/officeDocument/2006/bibliography" SelectedStyle="\IEEE2006OfficeOnline.xsl" StyleName="IEEE" Version="2006">
   <b:Source>
@@ -12791,7 +13910,7 @@
     <b:DayAccessed>16</b:DayAccessed>
     <b:URL>https://www.forbes.com/sites/jilliandonfro/2020/02/02/robots-to-the-rescue-how-high-tech-machines-are-being-used-to-contain-the-wuhan-coronavirus/?sh=73364f201779</b:URL>
     <b:InternetSiteTitle>Forbes</b:InternetSiteTitle>
-    <b:RefOrder>5</b:RefOrder>
+    <b:RefOrder>6</b:RefOrder>
   </b:Source>
   <b:Source>
     <b:Tag>Con20</b:Tag>
@@ -12806,7 +13925,7 @@
     <b:DayAccessed>8</b:DayAccessed>
     <b:URL>https://www.pucrs.br/tecnopuc/2020/04/29/conheca-jaci-o-robo-de-desinfeccao-que-auxilia-no-combate-covid-19/</b:URL>
     <b:ProductionCompany>Tecnopuc</b:ProductionCompany>
-    <b:RefOrder>2</b:RefOrder>
+    <b:RefOrder>3</b:RefOrder>
   </b:Source>
   <b:Source>
     <b:Tag>RestockHospitals</b:Tag>
@@ -12831,7 +13950,7 @@
     <b:MonthAccessed>fevereiro</b:MonthAccessed>
     <b:DayAccessed>10</b:DayAccessed>
     <b:URL>https://www8.gsb.columbia.edu/articles/brand-talk/pandemic-and-smarter-world-future-robots</b:URL>
-    <b:RefOrder>3</b:RefOrder>
+    <b:RefOrder>4</b:RefOrder>
   </b:Source>
   <b:Source>
     <b:Tag>Eri20</b:Tag>
@@ -12857,7 +13976,7 @@
     <b:MonthAccessed>fevereiro</b:MonthAccessed>
     <b:DayAccessed>10</b:DayAccessed>
     <b:URL>https://spectrum.ieee.org/robotics/medical-robots/how-robots-became-essential-workers-in-the-covid19-response</b:URL>
-    <b:RefOrder>4</b:RefOrder>
+    <b:RefOrder>5</b:RefOrder>
   </b:Source>
   <b:Source>
     <b:Tag>RFID</b:Tag>
@@ -12878,7 +13997,7 @@
     </b:Author>
     <b:PeriodicalTitle>An Introduction to RFID Technology</b:PeriodicalTitle>
     <b:Pages>IEEE Computer Society Digital Library</b:Pages>
-    <b:RefOrder>10</b:RefOrder>
+    <b:RefOrder>11</b:RefOrder>
   </b:Source>
   <b:Source>
     <b:Tag>STM211</b:Tag>
@@ -12898,7 +14017,7 @@
     <b:MonthAccessed>março</b:MonthAccessed>
     <b:DayAccessed>24</b:DayAccessed>
     <b:URL>https://www.st.com/en/development-tools/stm32cubemx.html</b:URL>
-    <b:RefOrder>8</b:RefOrder>
+    <b:RefOrder>9</b:RefOrder>
   </b:Source>
   <b:Source>
     <b:Tag>STM21</b:Tag>
@@ -12918,7 +14037,7 @@
     <b:MonthAccessed>março</b:MonthAccessed>
     <b:DayAccessed>24</b:DayAccessed>
     <b:URL>https://www.st.com/en/evaluation-tools/nucleo-f767zi.html</b:URL>
-    <b:RefOrder>7</b:RefOrder>
+    <b:RefOrder>8</b:RefOrder>
   </b:Source>
   <b:Source>
     <b:Tag>keil</b:Tag>
@@ -12939,7 +14058,7 @@
     <b:MonthAccessed>março</b:MonthAccessed>
     <b:DayAccessed>24</b:DayAccessed>
     <b:URL>https://www2.keil.com/mdk5/uvision/</b:URL>
-    <b:RefOrder>9</b:RefOrder>
+    <b:RefOrder>10</b:RefOrder>
   </b:Source>
   <b:Source>
     <b:Tag>ApresGarr</b:Tag>
@@ -12958,29 +14077,31 @@
       </b:Author>
     </b:Author>
     <b:URL>https://elearning.uminho.pt/bbcswebdav/pid-1045855-dt-content-rid-3987827_1/courses/2021.9305O4_1/ProjetoIntegrador_LPI1_2021.pptx%281%29.pdf</b:URL>
-    <b:RefOrder>6</b:RefOrder>
+    <b:RefOrder>7</b:RefOrder>
+  </b:Source>
+  <b:Source>
+    <b:Tag>SIC20</b:Tag>
+    <b:SourceType>DocumentFromInternetSite</b:SourceType>
+    <b:Guid>{6BF87046-8BEF-4598-8BEF-BD861CC715AA}</b:Guid>
+    <b:Author>
+      <b:Author>
+        <b:Corporate>SIC Notícias</b:Corporate>
+      </b:Author>
+    </b:Author>
+    <b:Title>Coronavírus - Hospitais de Lisboa quase a esgotar capacidade</b:Title>
+    <b:Year>2020</b:Year>
+    <b:Month>outubro</b:Month>
+    <b:Day>14</b:Day>
+    <b:YearAccessed>2021</b:YearAccessed>
+    <b:MonthAccessed>março</b:MonthAccessed>
+    <b:DayAccessed>24</b:DayAccessed>
+    <b:URL>https://sicnoticias.pt/especiais/coronavirus/2020-10-14-Hospitais-de-Lisboa-quase-a-esgotar-capacidade</b:URL>
+    <b:RefOrder>2</b:RefOrder>
   </b:Source>
 </b:Sources>
 </file>
 
 <file path=customXml/itemProps1.xml><?xml version="1.0" encoding="utf-8"?>
-<ds:datastoreItem xmlns:ds="http://schemas.openxmlformats.org/officeDocument/2006/customXml" ds:itemID="{DFE4A8F6-1B4F-4C39-B713-8F028533E31D}">
-  <ds:schemaRefs>
-    <ds:schemaRef ds:uri="http://schemas.microsoft.com/sharepoint/v3/contenttype/forms"/>
-  </ds:schemaRefs>
-</ds:datastoreItem>
-</file>
-
-<file path=customXml/itemProps2.xml><?xml version="1.0" encoding="utf-8"?>
-<ds:datastoreItem xmlns:ds="http://schemas.openxmlformats.org/officeDocument/2006/customXml" ds:itemID="{1B42263A-F16D-40CE-8DA1-4DEA5A5209E1}">
-  <ds:schemaRefs>
-    <ds:schemaRef ds:uri="http://schemas.microsoft.com/office/2006/metadata/properties"/>
-    <ds:schemaRef ds:uri="http://schemas.microsoft.com/office/infopath/2007/PartnerControls"/>
-  </ds:schemaRefs>
-</ds:datastoreItem>
-</file>
-
-<file path=customXml/itemProps3.xml><?xml version="1.0" encoding="utf-8"?>
 <ds:datastoreItem xmlns:ds="http://schemas.openxmlformats.org/officeDocument/2006/customXml" ds:itemID="{2F303D82-5E62-4593-BAEC-1086782B40CB}">
   <ds:schemaRefs>
     <ds:schemaRef ds:uri="http://schemas.microsoft.com/office/2006/metadata/contentType"/>
@@ -12998,8 +14119,25 @@
 </ds:datastoreItem>
 </file>
 
+<file path=customXml/itemProps2.xml><?xml version="1.0" encoding="utf-8"?>
+<ds:datastoreItem xmlns:ds="http://schemas.openxmlformats.org/officeDocument/2006/customXml" ds:itemID="{1B42263A-F16D-40CE-8DA1-4DEA5A5209E1}">
+  <ds:schemaRefs>
+    <ds:schemaRef ds:uri="http://schemas.microsoft.com/office/2006/metadata/properties"/>
+    <ds:schemaRef ds:uri="http://schemas.microsoft.com/office/infopath/2007/PartnerControls"/>
+  </ds:schemaRefs>
+</ds:datastoreItem>
+</file>
+
+<file path=customXml/itemProps3.xml><?xml version="1.0" encoding="utf-8"?>
+<ds:datastoreItem xmlns:ds="http://schemas.openxmlformats.org/officeDocument/2006/customXml" ds:itemID="{DFE4A8F6-1B4F-4C39-B713-8F028533E31D}">
+  <ds:schemaRefs>
+    <ds:schemaRef ds:uri="http://schemas.microsoft.com/sharepoint/v3/contenttype/forms"/>
+  </ds:schemaRefs>
+</ds:datastoreItem>
+</file>
+
 <file path=customXml/itemProps4.xml><?xml version="1.0" encoding="utf-8"?>
-<ds:datastoreItem xmlns:ds="http://schemas.openxmlformats.org/officeDocument/2006/customXml" ds:itemID="{1BA708E4-C8C1-4AE4-BF3F-4E5FF37AC8D3}">
+<ds:datastoreItem xmlns:ds="http://schemas.openxmlformats.org/officeDocument/2006/customXml" ds:itemID="{556352D4-443F-4FD8-B8A7-6842C180FABE}">
   <ds:schemaRefs>
     <ds:schemaRef ds:uri="http://schemas.openxmlformats.org/officeDocument/2006/bibliography"/>
   </ds:schemaRefs>

</xml_diff>